<commit_message>
Doku erweiterung um kapitel datenbank
</commit_message>
<xml_diff>
--- a/Dokumentation für die WetterApp.docx
+++ b/Dokumentation für die WetterApp.docx
@@ -1,6 +1,6 @@
 
 <file path=word/document.xml><?xml version="1.0" encoding="utf-8"?>
-<w:document xmlns:wpc="http://schemas.microsoft.com/office/word/2010/wordprocessingCanvas" xmlns:cx="http://schemas.microsoft.com/office/drawing/2014/chartex" xmlns:cx1="http://schemas.microsoft.com/office/drawing/2015/9/8/chartex" xmlns:cx2="http://schemas.microsoft.com/office/drawing/2015/10/21/chartex" xmlns:cx3="http://schemas.microsoft.com/office/drawing/2016/5/9/chartex" xmlns:cx4="http://schemas.microsoft.com/office/drawing/2016/5/10/chartex" xmlns:cx5="http://schemas.microsoft.com/office/drawing/2016/5/11/chartex" xmlns:cx6="http://schemas.microsoft.com/office/drawing/2016/5/12/chartex" xmlns:cx7="http://schemas.microsoft.com/office/drawing/2016/5/13/chartex" xmlns:cx8="http://schemas.microsoft.com/office/drawing/2016/5/14/chartex" xmlns:mc="http://schemas.openxmlformats.org/markup-compatibility/2006" xmlns:aink="http://schemas.microsoft.com/office/drawing/2016/ink" xmlns:am3d="http://schemas.microsoft.com/office/drawing/2017/model3d" xmlns:o="urn:schemas-microsoft-com:office:office" xmlns:r="http://schemas.openxmlformats.org/officeDocument/2006/relationships" xmlns:m="http://schemas.openxmlformats.org/officeDocument/2006/math" xmlns:v="urn:schemas-microsoft-com:vml" xmlns:wp14="http://schemas.microsoft.com/office/word/2010/wordprocessingDrawing" xmlns:wp="http://schemas.openxmlformats.org/drawingml/2006/wordprocessingDrawing" xmlns:w10="urn:schemas-microsoft-com:office:word" xmlns:w="http://schemas.openxmlformats.org/wordprocessingml/2006/main" xmlns:w14="http://schemas.microsoft.com/office/word/2010/wordml" xmlns:w15="http://schemas.microsoft.com/office/word/2012/wordml" xmlns:w16cex="http://schemas.microsoft.com/office/word/2018/wordml/cex" xmlns:w16cid="http://schemas.microsoft.com/office/word/2016/wordml/cid" xmlns:w16="http://schemas.microsoft.com/office/word/2018/wordml" xmlns:w16se="http://schemas.microsoft.com/office/word/2015/wordml/symex" xmlns:wpg="http://schemas.microsoft.com/office/word/2010/wordprocessingGroup" xmlns:wpi="http://schemas.microsoft.com/office/word/2010/wordprocessingInk" xmlns:wne="http://schemas.microsoft.com/office/word/2006/wordml" xmlns:wps="http://schemas.microsoft.com/office/word/2010/wordprocessingShape" mc:Ignorable="w14 w15 w16se w16cid w16 w16cex wp14">
+<w:document xmlns:wpc="http://schemas.microsoft.com/office/word/2010/wordprocessingCanvas" xmlns:cx="http://schemas.microsoft.com/office/drawing/2014/chartex" xmlns:cx1="http://schemas.microsoft.com/office/drawing/2015/9/8/chartex" xmlns:cx2="http://schemas.microsoft.com/office/drawing/2015/10/21/chartex" xmlns:cx3="http://schemas.microsoft.com/office/drawing/2016/5/9/chartex" xmlns:cx4="http://schemas.microsoft.com/office/drawing/2016/5/10/chartex" xmlns:cx5="http://schemas.microsoft.com/office/drawing/2016/5/11/chartex" xmlns:cx6="http://schemas.microsoft.com/office/drawing/2016/5/12/chartex" xmlns:cx7="http://schemas.microsoft.com/office/drawing/2016/5/13/chartex" xmlns:cx8="http://schemas.microsoft.com/office/drawing/2016/5/14/chartex" xmlns:mc="http://schemas.openxmlformats.org/markup-compatibility/2006" xmlns:aink="http://schemas.microsoft.com/office/drawing/2016/ink" xmlns:am3d="http://schemas.microsoft.com/office/drawing/2017/model3d" xmlns:o="urn:schemas-microsoft-com:office:office" xmlns:oel="http://schemas.microsoft.com/office/2019/extlst" xmlns:r="http://schemas.openxmlformats.org/officeDocument/2006/relationships" xmlns:m="http://schemas.openxmlformats.org/officeDocument/2006/math" xmlns:v="urn:schemas-microsoft-com:vml" xmlns:wp14="http://schemas.microsoft.com/office/word/2010/wordprocessingDrawing" xmlns:wp="http://schemas.openxmlformats.org/drawingml/2006/wordprocessingDrawing" xmlns:w10="urn:schemas-microsoft-com:office:word" xmlns:w="http://schemas.openxmlformats.org/wordprocessingml/2006/main" xmlns:w14="http://schemas.microsoft.com/office/word/2010/wordml" xmlns:w15="http://schemas.microsoft.com/office/word/2012/wordml" xmlns:w16cex="http://schemas.microsoft.com/office/word/2018/wordml/cex" xmlns:w16cid="http://schemas.microsoft.com/office/word/2016/wordml/cid" xmlns:w16="http://schemas.microsoft.com/office/word/2018/wordml" xmlns:w16sdtdh="http://schemas.microsoft.com/office/word/2020/wordml/sdtdatahash" xmlns:w16se="http://schemas.microsoft.com/office/word/2015/wordml/symex" xmlns:wpg="http://schemas.microsoft.com/office/word/2010/wordprocessingGroup" xmlns:wpi="http://schemas.microsoft.com/office/word/2010/wordprocessingInk" xmlns:wne="http://schemas.microsoft.com/office/word/2006/wordml" xmlns:wps="http://schemas.microsoft.com/office/word/2010/wordprocessingShape" mc:Ignorable="w14 w15 w16se w16cid w16 w16cex w16sdtdh wp14">
   <w:body>
     <w:p>
       <w:pPr>
@@ -202,7 +202,7 @@
     </w:p>
     <w:p>
       <w:pPr>
-        <w:pStyle w:val="Heading1"/>
+        <w:pStyle w:val="berschrift1"/>
         <w:numPr>
           <w:ilvl w:val="0"/>
           <w:numId w:val="6"/>
@@ -214,7 +214,7 @@
     </w:p>
     <w:p>
       <w:pPr>
-        <w:pStyle w:val="Heading2"/>
+        <w:pStyle w:val="berschrift2"/>
       </w:pPr>
       <w:r>
         <w:t xml:space="preserve">1.1 </w:t>
@@ -225,7 +225,7 @@
     </w:p>
     <w:p>
       <w:pPr>
-        <w:pStyle w:val="Heading2"/>
+        <w:pStyle w:val="berschrift2"/>
       </w:pPr>
       <w:r>
         <w:t xml:space="preserve">1.2 </w:t>
@@ -236,7 +236,7 @@
     </w:p>
     <w:p>
       <w:pPr>
-        <w:pStyle w:val="Heading2"/>
+        <w:pStyle w:val="berschrift2"/>
       </w:pPr>
       <w:r>
         <w:t xml:space="preserve">1.3 </w:t>
@@ -247,7 +247,7 @@
     </w:p>
     <w:p>
       <w:pPr>
-        <w:pStyle w:val="Heading1"/>
+        <w:pStyle w:val="berschrift1"/>
       </w:pPr>
       <w:r>
         <w:t xml:space="preserve">2. </w:t>
@@ -258,7 +258,7 @@
     </w:p>
     <w:p>
       <w:pPr>
-        <w:pStyle w:val="Heading2"/>
+        <w:pStyle w:val="berschrift2"/>
       </w:pPr>
       <w:r>
         <w:t xml:space="preserve">2.1 </w:t>
@@ -269,7 +269,7 @@
     </w:p>
     <w:p>
       <w:pPr>
-        <w:pStyle w:val="Heading1"/>
+        <w:pStyle w:val="berschrift1"/>
       </w:pPr>
       <w:r>
         <w:t xml:space="preserve">3. </w:t>
@@ -280,7 +280,7 @@
     </w:p>
     <w:p>
       <w:pPr>
-        <w:pStyle w:val="Heading2"/>
+        <w:pStyle w:val="berschrift2"/>
       </w:pPr>
       <w:r>
         <w:t xml:space="preserve">3.1 </w:t>
@@ -291,7 +291,7 @@
     </w:p>
     <w:p>
       <w:pPr>
-        <w:pStyle w:val="Heading2"/>
+        <w:pStyle w:val="berschrift2"/>
       </w:pPr>
       <w:r>
         <w:t>3.2</w:t>
@@ -302,7 +302,7 @@
     </w:p>
     <w:p>
       <w:pPr>
-        <w:pStyle w:val="Heading1"/>
+        <w:pStyle w:val="berschrift1"/>
       </w:pPr>
       <w:r>
         <w:t xml:space="preserve">4. </w:t>
@@ -313,7 +313,7 @@
     </w:p>
     <w:p>
       <w:pPr>
-        <w:pStyle w:val="Heading2"/>
+        <w:pStyle w:val="berschrift2"/>
       </w:pPr>
       <w:r>
         <w:t xml:space="preserve">4.1 </w:t>
@@ -324,7 +324,7 @@
     </w:p>
     <w:p>
       <w:pPr>
-        <w:pStyle w:val="Heading2"/>
+        <w:pStyle w:val="berschrift2"/>
       </w:pPr>
       <w:r>
         <w:t xml:space="preserve">4.2 </w:t>
@@ -335,7 +335,7 @@
     </w:p>
     <w:p>
       <w:pPr>
-        <w:pStyle w:val="Heading2"/>
+        <w:pStyle w:val="berschrift2"/>
       </w:pPr>
       <w:r>
         <w:t xml:space="preserve">4.3 </w:t>
@@ -346,10 +346,21 @@
     </w:p>
     <w:p>
       <w:pPr>
-        <w:pStyle w:val="Heading2"/>
-      </w:pPr>
-      <w:r>
-        <w:t>4.4</w:t>
+        <w:pStyle w:val="berschrift2"/>
+      </w:pPr>
+      <w:r>
+        <w:t>4.4 Datenbank</w:t>
+      </w:r>
+    </w:p>
+    <w:p>
+      <w:pPr>
+        <w:pStyle w:val="berschrift2"/>
+      </w:pPr>
+      <w:r>
+        <w:t>4.</w:t>
+      </w:r>
+      <w:r>
+        <w:t>5</w:t>
       </w:r>
       <w:r>
         <w:t xml:space="preserve"> </w:t>
@@ -360,7 +371,7 @@
     </w:p>
     <w:p>
       <w:pPr>
-        <w:pStyle w:val="Heading1"/>
+        <w:pStyle w:val="berschrift1"/>
       </w:pPr>
       <w:r>
         <w:t xml:space="preserve">5. </w:t>
@@ -371,7 +382,7 @@
     </w:p>
     <w:p>
       <w:pPr>
-        <w:pStyle w:val="Heading2"/>
+        <w:pStyle w:val="berschrift2"/>
       </w:pPr>
       <w:r>
         <w:t xml:space="preserve">5.1 </w:t>
@@ -382,7 +393,7 @@
     </w:p>
     <w:p>
       <w:pPr>
-        <w:pStyle w:val="Heading2"/>
+        <w:pStyle w:val="berschrift2"/>
       </w:pPr>
       <w:r>
         <w:t xml:space="preserve">5.2 </w:t>
@@ -393,7 +404,7 @@
     </w:p>
     <w:p>
       <w:pPr>
-        <w:pStyle w:val="Heading1"/>
+        <w:pStyle w:val="berschrift1"/>
       </w:pPr>
       <w:r>
         <w:t xml:space="preserve">6. </w:t>
@@ -404,7 +415,7 @@
     </w:p>
     <w:p>
       <w:pPr>
-        <w:pStyle w:val="Heading2"/>
+        <w:pStyle w:val="berschrift2"/>
       </w:pPr>
       <w:r>
         <w:t xml:space="preserve">6.1 </w:t>
@@ -415,7 +426,7 @@
     </w:p>
     <w:p>
       <w:pPr>
-        <w:pStyle w:val="Heading2"/>
+        <w:pStyle w:val="berschrift2"/>
       </w:pPr>
       <w:r>
         <w:t xml:space="preserve">6.2 </w:t>
@@ -426,7 +437,7 @@
     </w:p>
     <w:p>
       <w:pPr>
-        <w:pStyle w:val="Heading2"/>
+        <w:pStyle w:val="berschrift2"/>
       </w:pPr>
       <w:r>
         <w:t xml:space="preserve">6.3 </w:t>
@@ -457,7 +468,7 @@
     </w:p>
     <w:p>
       <w:pPr>
-        <w:pStyle w:val="ListParagraph"/>
+        <w:pStyle w:val="Listenabsatz"/>
         <w:numPr>
           <w:ilvl w:val="0"/>
           <w:numId w:val="1"/>
@@ -469,7 +480,7 @@
     </w:p>
     <w:p>
       <w:pPr>
-        <w:pStyle w:val="ListParagraph"/>
+        <w:pStyle w:val="Listenabsatz"/>
         <w:numPr>
           <w:ilvl w:val="0"/>
           <w:numId w:val="1"/>
@@ -481,7 +492,7 @@
     </w:p>
     <w:p>
       <w:pPr>
-        <w:pStyle w:val="ListParagraph"/>
+        <w:pStyle w:val="Listenabsatz"/>
         <w:numPr>
           <w:ilvl w:val="0"/>
           <w:numId w:val="1"/>
@@ -493,7 +504,7 @@
     </w:p>
     <w:p>
       <w:pPr>
-        <w:pStyle w:val="ListParagraph"/>
+        <w:pStyle w:val="Listenabsatz"/>
         <w:numPr>
           <w:ilvl w:val="0"/>
           <w:numId w:val="1"/>
@@ -505,7 +516,7 @@
     </w:p>
     <w:p>
       <w:pPr>
-        <w:pStyle w:val="Heading1"/>
+        <w:pStyle w:val="berschrift1"/>
         <w:jc w:val="center"/>
       </w:pPr>
       <w:r>
@@ -597,7 +608,7 @@
     <w:p/>
     <w:p>
       <w:pPr>
-        <w:pStyle w:val="Heading2"/>
+        <w:pStyle w:val="berschrift2"/>
       </w:pPr>
       <w:r>
         <w:t xml:space="preserve">1.1 </w:t>
@@ -617,7 +628,7 @@
     <w:p/>
     <w:p>
       <w:pPr>
-        <w:pStyle w:val="Heading2"/>
+        <w:pStyle w:val="berschrift2"/>
       </w:pPr>
       <w:r>
         <w:t xml:space="preserve">1.2 </w:t>
@@ -643,7 +654,7 @@
     <w:p/>
     <w:p>
       <w:pPr>
-        <w:pStyle w:val="Heading2"/>
+        <w:pStyle w:val="berschrift2"/>
       </w:pPr>
       <w:r>
         <w:t xml:space="preserve">1.3 </w:t>
@@ -745,7 +756,7 @@
     </w:p>
     <w:p>
       <w:pPr>
-        <w:pStyle w:val="Heading2"/>
+        <w:pStyle w:val="berschrift2"/>
         <w:jc w:val="center"/>
       </w:pPr>
       <w:r>
@@ -764,7 +775,7 @@
     <w:p/>
     <w:p>
       <w:pPr>
-        <w:pStyle w:val="Heading2"/>
+        <w:pStyle w:val="berschrift2"/>
       </w:pPr>
       <w:r>
         <w:t xml:space="preserve">2.1 </w:t>
@@ -823,7 +834,7 @@
     </w:p>
     <w:p>
       <w:pPr>
-        <w:pStyle w:val="Heading1"/>
+        <w:pStyle w:val="berschrift1"/>
         <w:jc w:val="center"/>
       </w:pPr>
       <w:r>
@@ -911,7 +922,7 @@
     <w:p/>
     <w:p>
       <w:pPr>
-        <w:pStyle w:val="Heading2"/>
+        <w:pStyle w:val="berschrift2"/>
       </w:pPr>
       <w:r>
         <w:t xml:space="preserve">3.1 </w:t>
@@ -940,7 +951,7 @@
     <w:p/>
     <w:p>
       <w:pPr>
-        <w:pStyle w:val="Heading2"/>
+        <w:pStyle w:val="berschrift2"/>
       </w:pPr>
       <w:r>
         <w:t xml:space="preserve">3.2 </w:t>
@@ -1042,7 +1053,7 @@
     </w:p>
     <w:p>
       <w:pPr>
-        <w:pStyle w:val="Heading1"/>
+        <w:pStyle w:val="berschrift1"/>
         <w:jc w:val="center"/>
       </w:pPr>
       <w:r>
@@ -1058,7 +1069,7 @@
     <w:p/>
     <w:p>
       <w:pPr>
-        <w:pStyle w:val="Heading2"/>
+        <w:pStyle w:val="berschrift2"/>
       </w:pPr>
       <w:r>
         <w:t xml:space="preserve">4.1 </w:t>
@@ -1069,13 +1080,21 @@
     </w:p>
     <w:p>
       <w:r>
-        <w:t>Die Autoren haben sich dafür entschieden das Express JS Framework einzusetzen. Dieses Framework ist eine moderne Lösung für Webanwendungen und bietet alle Funktionalitäten die für die Entwicklung der Web-Anwendung benötigt werden.</w:t>
+        <w:t xml:space="preserve">Die Autoren haben sich dafür entschieden das Express JS Framework einzusetzen. Dieses Framework ist eine moderne Lösung für Webanwendungen und bietet alle </w:t>
+      </w:r>
+      <w:proofErr w:type="gramStart"/>
+      <w:r>
+        <w:t>Funktionalitäten</w:t>
+      </w:r>
+      <w:proofErr w:type="gramEnd"/>
+      <w:r>
+        <w:t xml:space="preserve"> die für die Entwicklung der Web-Anwendung benötigt werden.</w:t>
       </w:r>
     </w:p>
     <w:p/>
     <w:p>
       <w:pPr>
-        <w:pStyle w:val="Heading2"/>
+        <w:pStyle w:val="berschrift2"/>
       </w:pPr>
       <w:r>
         <w:t xml:space="preserve">4.2 </w:t>
@@ -1086,13 +1105,21 @@
     </w:p>
     <w:p>
       <w:r>
-        <w:t xml:space="preserve">Für die Benutzeroberfläche ist eine intuitive Navigation sowie eine einfache Nutzung der Anwendung notwendig. Hierzu wurden Mockups entwickelt die diese Anforderungen realisieren sollen. Auf Basis der Mockups hat das Team Wireframes herausgearbeitet. Die fertigen Wireframes sind in Anhang c) zu finden. </w:t>
+        <w:t xml:space="preserve">Für die Benutzeroberfläche ist eine intuitive Navigation sowie eine einfache Nutzung der Anwendung notwendig. Hierzu wurden Mockups </w:t>
+      </w:r>
+      <w:proofErr w:type="gramStart"/>
+      <w:r>
+        <w:t>entwickelt</w:t>
+      </w:r>
+      <w:proofErr w:type="gramEnd"/>
+      <w:r>
+        <w:t xml:space="preserve"> die diese Anforderungen realisieren sollen. Auf Basis der Mockups hat das Team Wireframes herausgearbeitet. Die fertigen Wireframes sind in Anhang c) zu finden. </w:t>
       </w:r>
     </w:p>
     <w:p/>
     <w:p>
       <w:pPr>
-        <w:pStyle w:val="Heading2"/>
+        <w:pStyle w:val="berschrift2"/>
       </w:pPr>
       <w:r>
         <w:t xml:space="preserve">4.3 </w:t>
@@ -1104,42 +1131,232 @@
     <w:p/>
     <w:p>
       <w:r>
-        <w:t xml:space="preserve">Dieses Kapitel beschreibt den Entwurf des Backends für eine WetterApp, die Wetterdaten von der OpenWeatherMap API bezieht und an die Frontend-Benutzeroberfläche weitergibt. Es werden die Architektur des Backends, die Implementierung der Schnittstelle zur OpenWeatherMap API und die wichtigsten technischen Details und Best Practices </w:t>
-      </w:r>
-      <w:r>
-        <w:t xml:space="preserve">geplant. </w:t>
+        <w:t xml:space="preserve">Dieses Kapitel beschreibt den Entwurf des Backends für eine WetterApp, die Wetterdaten von der OpenWeatherMap API bezieht und an die Frontend-Benutzeroberfläche weitergibt. Es werden die Architektur des Backends, die Implementierung der Schnittstelle zur OpenWeatherMap API und die wichtigsten technischen Details und Best Practices geplant. </w:t>
       </w:r>
     </w:p>
     <w:p>
       <w:r>
         <w:lastRenderedPageBreak/>
-        <w:t xml:space="preserve">Das Backend der WetterApp wird als RESTful API entwickelt. Diese Architektur ermöglicht es, verschiedene Endpunkte bereitzustellen, die spezifische Wetterdaten abrufen und an das Frontend weiterleiten. </w:t>
-      </w:r>
-      <w:r>
-        <w:t>Zu den</w:t>
-      </w:r>
-      <w:r>
-        <w:t xml:space="preserve"> wichtigsten Komponenten der Backend-Architektur</w:t>
-      </w:r>
-      <w:r>
-        <w:t xml:space="preserve"> zählt der Webserver, welcher zur Verarbeitung von HTTP-Anfragen und Antworten dient. Des weiteren wird eine API-Schnittstelle benötigt, die zwischen App und Open-Weather-API vermittelt. Außerdem wird eine Datenbank benötigt zum speichern der anfallenden Datenmengen. Nicht zu Vergessen ist auch die Middleware ein wichtiger Bestandteil, welcher eingehende Anfragen</w:t>
-      </w:r>
-      <w:r>
-        <w:t>, Authentifizierung und Validierung</w:t>
-      </w:r>
-      <w:r>
-        <w:t xml:space="preserve"> bearbeitet</w:t>
+        <w:t xml:space="preserve">Das Backend der WetterApp wird als RESTful API entwickelt. Diese Architektur ermöglicht es, verschiedene Endpunkte bereitzustellen, die spezifische Wetterdaten abrufen und an das Frontend weiterleiten. Zu den wichtigsten Komponenten der Backend-Architektur zählt der Webserver, welcher zur Verarbeitung von HTTP-Anfragen und Antworten dient. </w:t>
+      </w:r>
+      <w:proofErr w:type="gramStart"/>
+      <w:r>
+        <w:t>Des weiteren</w:t>
+      </w:r>
+      <w:proofErr w:type="gramEnd"/>
+      <w:r>
+        <w:t xml:space="preserve"> wird eine API-Schnittstelle benötigt, die zwischen App und Open-Weather-API vermittelt. Außerdem wird eine Datenbank benötigt </w:t>
+      </w:r>
+      <w:proofErr w:type="gramStart"/>
+      <w:r>
+        <w:t>zum speichern</w:t>
+      </w:r>
+      <w:proofErr w:type="gramEnd"/>
+      <w:r>
+        <w:t xml:space="preserve"> der anfallenden Datenmengen. Nicht zu Vergessen ist auch die Middleware ein wichtiger Bestandteil, welcher eingehende Anfragen, Authentifizierung und Validierung bearbeitet</w:t>
       </w:r>
     </w:p>
     <w:p/>
     <w:p>
       <w:pPr>
-        <w:pStyle w:val="Heading2"/>
+        <w:pStyle w:val="berschrift2"/>
       </w:pPr>
       <w:r>
         <w:t xml:space="preserve">4.4 </w:t>
       </w:r>
       <w:r>
+        <w:t>Datenbank</w:t>
+      </w:r>
+    </w:p>
+    <w:p>
+      <w:r>
+        <w:t xml:space="preserve">Die Datenbank für die Wetter-App wurde mit MySQL, einem weit verbreiteten relationalen Datenbankmanagementsystem, implementiert. Die Wahl von MySQL bietet mehrere Vorteile, darunter hohe Leistung, Zuverlässigkeit und eine große Community-Unterstützung. Die Datenbank enthält eine zentrale Tabelle, </w:t>
+      </w:r>
+      <w:proofErr w:type="spellStart"/>
+      <w:r>
+        <w:t>weatherlogs</w:t>
+      </w:r>
+      <w:proofErr w:type="spellEnd"/>
+      <w:r>
+        <w:t>, in der alle relevanten Wetterdaten gespeichert werden.</w:t>
+      </w:r>
+    </w:p>
+    <w:p/>
+    <w:p>
+      <w:r>
+        <w:t xml:space="preserve">Die Tabelle </w:t>
+      </w:r>
+      <w:proofErr w:type="spellStart"/>
+      <w:r>
+        <w:t>weatherlogs</w:t>
+      </w:r>
+      <w:proofErr w:type="spellEnd"/>
+      <w:r>
+        <w:t xml:space="preserve"> ist das Herzstück der Datenbank und speichert die folgenden Informationen:</w:t>
+      </w:r>
+    </w:p>
+    <w:p>
+      <w:proofErr w:type="spellStart"/>
+      <w:r>
+        <w:rPr>
+          <w:b/>
+          <w:bCs/>
+        </w:rPr>
+        <w:t>id</w:t>
+      </w:r>
+      <w:proofErr w:type="spellEnd"/>
+      <w:r>
+        <w:rPr>
+          <w:b/>
+          <w:bCs/>
+        </w:rPr>
+        <w:t>:</w:t>
+      </w:r>
+      <w:r>
+        <w:t xml:space="preserve"> Eine eindeutige, automatisch inkrementierte ID, die als Primärschlüssel dient.</w:t>
+      </w:r>
+    </w:p>
+    <w:p>
+      <w:proofErr w:type="spellStart"/>
+      <w:r>
+        <w:rPr>
+          <w:b/>
+          <w:bCs/>
+        </w:rPr>
+        <w:t>city</w:t>
+      </w:r>
+      <w:proofErr w:type="spellEnd"/>
+      <w:r>
+        <w:rPr>
+          <w:b/>
+          <w:bCs/>
+        </w:rPr>
+        <w:t>:</w:t>
+      </w:r>
+      <w:r>
+        <w:t xml:space="preserve"> Der Name der Stadt, für die die Wetterdaten erhoben wurden.</w:t>
+      </w:r>
+    </w:p>
+    <w:p>
+      <w:proofErr w:type="spellStart"/>
+      <w:r>
+        <w:rPr>
+          <w:b/>
+          <w:bCs/>
+        </w:rPr>
+        <w:t>temperature</w:t>
+      </w:r>
+      <w:proofErr w:type="spellEnd"/>
+      <w:r>
+        <w:rPr>
+          <w:b/>
+          <w:bCs/>
+        </w:rPr>
+        <w:t>:</w:t>
+      </w:r>
+      <w:r>
+        <w:t xml:space="preserve"> Die gemessene Temperatur in Grad Celsius.</w:t>
+      </w:r>
+    </w:p>
+    <w:p>
+      <w:proofErr w:type="spellStart"/>
+      <w:r>
+        <w:rPr>
+          <w:b/>
+          <w:bCs/>
+        </w:rPr>
+        <w:t>humidity</w:t>
+      </w:r>
+      <w:proofErr w:type="spellEnd"/>
+      <w:r>
+        <w:rPr>
+          <w:b/>
+          <w:bCs/>
+        </w:rPr>
+        <w:t>:</w:t>
+      </w:r>
+      <w:r>
+        <w:t xml:space="preserve"> Die relative Luftfeuchtigkeit in Prozent.</w:t>
+      </w:r>
+    </w:p>
+    <w:p>
+      <w:proofErr w:type="spellStart"/>
+      <w:r>
+        <w:rPr>
+          <w:b/>
+          <w:bCs/>
+        </w:rPr>
+        <w:t>description</w:t>
+      </w:r>
+      <w:proofErr w:type="spellEnd"/>
+      <w:r>
+        <w:rPr>
+          <w:b/>
+          <w:bCs/>
+        </w:rPr>
+        <w:t>:</w:t>
+      </w:r>
+      <w:r>
+        <w:t xml:space="preserve"> Eine Beschreibung des aktuellen Wetterzustands (z.B. "klarer Himmel").</w:t>
+      </w:r>
+    </w:p>
+    <w:p>
+      <w:proofErr w:type="spellStart"/>
+      <w:r>
+        <w:rPr>
+          <w:b/>
+          <w:bCs/>
+        </w:rPr>
+        <w:t>windspeed</w:t>
+      </w:r>
+      <w:proofErr w:type="spellEnd"/>
+      <w:r>
+        <w:rPr>
+          <w:b/>
+          <w:bCs/>
+        </w:rPr>
+        <w:t>:</w:t>
+      </w:r>
+      <w:r>
+        <w:t xml:space="preserve"> Die Windgeschwindigkeit in Metern pro Sekunde.</w:t>
+      </w:r>
+    </w:p>
+    <w:p>
+      <w:proofErr w:type="spellStart"/>
+      <w:r>
+        <w:rPr>
+          <w:b/>
+          <w:bCs/>
+        </w:rPr>
+        <w:t>timestamp</w:t>
+      </w:r>
+      <w:proofErr w:type="spellEnd"/>
+      <w:r>
+        <w:rPr>
+          <w:b/>
+          <w:bCs/>
+        </w:rPr>
+        <w:t>:</w:t>
+      </w:r>
+      <w:r>
+        <w:t xml:space="preserve"> Der Zeitstempel, der automatisch das Datum und die Uhrzeit der Datenerfassung speichert.</w:t>
+      </w:r>
+    </w:p>
+    <w:p/>
+    <w:p>
+      <w:pPr>
+        <w:pStyle w:val="berschrift2"/>
+      </w:pPr>
+      <w:r>
+        <w:t>4.</w:t>
+      </w:r>
+      <w:r>
+        <w:t>5</w:t>
+      </w:r>
+      <w:r>
+        <w:t xml:space="preserve"> </w:t>
+      </w:r>
+      <w:r>
         <w:t>Pflichtenheft</w:t>
       </w:r>
     </w:p>
@@ -1179,7 +1396,7 @@
     </w:p>
     <w:p>
       <w:pPr>
-        <w:pStyle w:val="Heading1"/>
+        <w:pStyle w:val="berschrift1"/>
       </w:pPr>
     </w:p>
     <w:p>
@@ -1263,7 +1480,7 @@
     </w:p>
     <w:p>
       <w:pPr>
-        <w:pStyle w:val="Heading1"/>
+        <w:pStyle w:val="berschrift1"/>
         <w:jc w:val="center"/>
       </w:pPr>
       <w:r>
@@ -1273,6 +1490,7 @@
     <w:p/>
     <w:p>
       <w:r>
+        <w:lastRenderedPageBreak/>
         <w:t>Anhand des erstellten Pflichtenheftes konnte</w:t>
       </w:r>
       <w:r>
@@ -1291,7 +1509,7 @@
     <w:p/>
     <w:p>
       <w:pPr>
-        <w:pStyle w:val="Heading2"/>
+        <w:pStyle w:val="berschrift2"/>
       </w:pPr>
       <w:r>
         <w:t>5.1 Implementierung der Benutzeroberfläche</w:t>
@@ -1304,7 +1522,15 @@
     </w:p>
     <w:p>
       <w:r>
-        <w:t>Das CSS-Stylesheet definiert das visuelle Erscheinungsbild unserer Benutzeroberfläche. Es enthält Regeln für die Gestaltung von Text, Farben, Layouts und Animationen. Durch die Verwendung von CSS-Klassen und Selektoren können wir das Aussehen der verschiedenen Elemente steuern und eine konsistente Benutzererfahrung sicherstellen.</w:t>
+        <w:t xml:space="preserve">Das </w:t>
+      </w:r>
+      <w:proofErr w:type="gramStart"/>
+      <w:r>
+        <w:t>CSS-Stylesheet</w:t>
+      </w:r>
+      <w:proofErr w:type="gramEnd"/>
+      <w:r>
+        <w:t xml:space="preserve"> definiert das visuelle Erscheinungsbild unserer Benutzeroberfläche. Es enthält Regeln für die Gestaltung von Text, Farben, Layouts und Animationen. Durch die Verwendung von CSS-Klassen und Selektoren können wir das Aussehen der verschiedenen Elemente steuern und eine konsistente Benutzererfahrung sicherstellen.</w:t>
       </w:r>
     </w:p>
     <w:p>
@@ -1314,11 +1540,7 @@
     </w:p>
     <w:p>
       <w:r>
-        <w:t xml:space="preserve">Zur Anzeige von Wetterinformationen integrieren wir JavaScript, um Wetterdaten von einer externen API abzurufen und dynamisch in die Benutzeroberfläche einzubinden. Durch die Verwendung von </w:t>
-      </w:r>
-      <w:r>
-        <w:lastRenderedPageBreak/>
-        <w:t>AJAX-Anfragen können wir die Wetterdaten aktualisieren, ohne die gesamte Seite neu zu laden, was zu einer reaktionsschnellen Benutzererfahrung führt.</w:t>
+        <w:t>Zur Anzeige von Wetterinformationen integrieren wir JavaScript, um Wetterdaten von einer externen API abzurufen und dynamisch in die Benutzeroberfläche einzubinden. Durch die Verwendung von AJAX-Anfragen können wir die Wetterdaten aktualisieren, ohne die gesamte Seite neu zu laden, was zu einer reaktionsschnellen Benutzererfahrung führt.</w:t>
       </w:r>
     </w:p>
     <w:p>
@@ -1329,7 +1551,7 @@
     <w:p/>
     <w:p>
       <w:pPr>
-        <w:pStyle w:val="Heading2"/>
+        <w:pStyle w:val="berschrift2"/>
       </w:pPr>
       <w:r>
         <w:t>5.2 Implementierung des Backend</w:t>
@@ -1337,7 +1559,15 @@
     </w:p>
     <w:p>
       <w:r>
-        <w:t>Das Backend bildet das Rückgrat unserer Web-Anwendung und ist verantwortlich für die Verarbeitung von Anfragen, die Datenverarbeitung und die Interaktion mit externen Diensten wie Wetter-APIs. Für unsere Wetter-App haben wir Express.js verwendet, um ein robustes und effizientes Backend zu implementieren.</w:t>
+        <w:t xml:space="preserve">Das Backend bildet das Rückgrat unserer Web-Anwendung und ist verantwortlich für die Verarbeitung von Anfragen, die Datenverarbeitung und die Interaktion mit externen Diensten wie Wetter-APIs. Für unsere Wetter-App haben wir Express.js verwendet, um ein robustes und effizientes </w:t>
+      </w:r>
+      <w:proofErr w:type="gramStart"/>
+      <w:r>
+        <w:t>Backend</w:t>
+      </w:r>
+      <w:proofErr w:type="gramEnd"/>
+      <w:r>
+        <w:t xml:space="preserve"> zu implementieren.</w:t>
       </w:r>
     </w:p>
     <w:p>
@@ -1352,13 +1582,13 @@
     </w:p>
     <w:p>
       <w:pPr>
-        <w:pStyle w:val="Heading1"/>
+        <w:pStyle w:val="berschrift1"/>
         <w:jc w:val="center"/>
       </w:pPr>
     </w:p>
     <w:p>
       <w:pPr>
-        <w:pStyle w:val="Heading1"/>
+        <w:pStyle w:val="berschrift1"/>
         <w:jc w:val="center"/>
       </w:pPr>
       <w:r>
@@ -1445,7 +1675,15 @@
     <w:p/>
     <w:p>
       <w:r>
-        <w:t xml:space="preserve">Zum Abschluss des Projektes ziehen die  Autoren ein </w:t>
+        <w:t xml:space="preserve">Zum Abschluss des Projektes ziehen </w:t>
+      </w:r>
+      <w:proofErr w:type="gramStart"/>
+      <w:r>
+        <w:t>die  Autoren</w:t>
+      </w:r>
+      <w:proofErr w:type="gramEnd"/>
+      <w:r>
+        <w:t xml:space="preserve"> ein </w:t>
       </w:r>
       <w:r>
         <w:t>Fazit über das Gelernte und geben</w:t>
@@ -1467,7 +1705,7 @@
     <w:p/>
     <w:p>
       <w:pPr>
-        <w:pStyle w:val="Heading2"/>
+        <w:pStyle w:val="berschrift2"/>
       </w:pPr>
       <w:r>
         <w:t>6.1 Soll-/Ist-Vergleich</w:t>
@@ -1482,17 +1720,47 @@
     <w:p/>
     <w:p>
       <w:pPr>
-        <w:pStyle w:val="Heading2"/>
-      </w:pPr>
-      <w:r>
-        <w:lastRenderedPageBreak/>
+        <w:pStyle w:val="berschrift2"/>
+      </w:pPr>
+      <w:r>
         <w:t>6.2 Lessons Learned</w:t>
       </w:r>
     </w:p>
     <w:p/>
     <w:p>
       <w:r>
-        <w:t>Im Zuge des Projektes konnte</w:t>
+        <w:t>Im Zuge des Projektes konnten die Autoren viele Erfahrungen über die Arbeit an einem vollständigen</w:t>
+      </w:r>
+    </w:p>
+    <w:p>
+      <w:r>
+        <w:t xml:space="preserve"> Projekt sammeln. Hierbei wurde deutlich, dass großer Wert auf die Analyse und den Entwurf eines</w:t>
+      </w:r>
+    </w:p>
+    <w:p>
+      <w:r>
+        <w:t xml:space="preserve"> Projektes gelegt werden muss, die Kommunikation mit dem </w:t>
+      </w:r>
+      <w:r>
+        <w:t>Team</w:t>
+      </w:r>
+      <w:r>
+        <w:t xml:space="preserve"> dann jedoch nicht abbrechen</w:t>
+      </w:r>
+    </w:p>
+    <w:p>
+      <w:r>
+        <w:t xml:space="preserve"> darf. Es ist von großem Vorteil, stetiges Feedback zu bekommen und sich ändernde Anforderungen</w:t>
+      </w:r>
+    </w:p>
+    <w:p>
+      <w:r>
+        <w:t xml:space="preserve"> schnell zu identifizieren und umzusetzen. Durch das Projekt wurden auch fachliche Kompetenzen</w:t>
+      </w:r>
+    </w:p>
+    <w:p>
+      <w:r>
+        <w:t xml:space="preserve"> erworben. So konnte</w:t>
       </w:r>
       <w:r>
         <w:t>n</w:t>
@@ -1501,64 +1769,15 @@
         <w:t xml:space="preserve"> d</w:t>
       </w:r>
       <w:r>
-        <w:t>ie</w:t>
-      </w:r>
-      <w:r>
-        <w:t xml:space="preserve"> Autor</w:t>
+        <w:t xml:space="preserve">ie </w:t>
+      </w:r>
+      <w:r>
+        <w:t>Autor</w:t>
       </w:r>
       <w:r>
         <w:t>en</w:t>
       </w:r>
       <w:r>
-        <w:t xml:space="preserve"> viele Erfahrungen über die Arbeit an einem vollständigen</w:t>
-      </w:r>
-    </w:p>
-    <w:p>
-      <w:r>
-        <w:t xml:space="preserve"> Projekt sammeln. Hierbei wurde deutlich, dass großer Wert auf die Analyse und den Entwurf eines</w:t>
-      </w:r>
-    </w:p>
-    <w:p>
-      <w:r>
-        <w:t xml:space="preserve"> Projektes gelegt werden muss, die Kommunikation mit dem </w:t>
-      </w:r>
-      <w:r>
-        <w:t>Team</w:t>
-      </w:r>
-      <w:r>
-        <w:t xml:space="preserve"> dann jedoch nicht abbrechen</w:t>
-      </w:r>
-    </w:p>
-    <w:p>
-      <w:r>
-        <w:t xml:space="preserve"> darf. Es ist von großem Vorteil, stetiges Feedback zu bekommen und sich ändernde Anforderungen</w:t>
-      </w:r>
-    </w:p>
-    <w:p>
-      <w:r>
-        <w:t xml:space="preserve"> schnell zu identifizieren und umzusetzen. Durch das Projekt wurden auch fachliche Kompetenzen</w:t>
-      </w:r>
-    </w:p>
-    <w:p>
-      <w:r>
-        <w:t xml:space="preserve"> erworben. So konnte</w:t>
-      </w:r>
-      <w:r>
-        <w:t>n</w:t>
-      </w:r>
-      <w:r>
-        <w:t xml:space="preserve"> d</w:t>
-      </w:r>
-      <w:r>
-        <w:t xml:space="preserve">ie </w:t>
-      </w:r>
-      <w:r>
-        <w:t>Autor</w:t>
-      </w:r>
-      <w:r>
-        <w:t>en</w:t>
-      </w:r>
-      <w:r>
         <w:t xml:space="preserve"> viele Erkenntnisse zur Erstellung von </w:t>
       </w:r>
       <w:r>
@@ -1573,13 +1792,11 @@
       <w:r>
         <w:t xml:space="preserve"> erwerben. </w:t>
       </w:r>
-      <w:bookmarkStart w:id="0" w:name="_GoBack"/>
-      <w:bookmarkEnd w:id="0"/>
     </w:p>
     <w:p/>
     <w:p>
       <w:pPr>
-        <w:pStyle w:val="Heading2"/>
+        <w:pStyle w:val="berschrift2"/>
       </w:pPr>
       <w:r>
         <w:t>6.3 Ausblick</w:t>
@@ -1696,17 +1913,18 @@
     </w:p>
     <w:p>
       <w:pPr>
-        <w:pStyle w:val="Heading1"/>
+        <w:pStyle w:val="berschrift1"/>
         <w:jc w:val="center"/>
       </w:pPr>
       <w:r>
+        <w:lastRenderedPageBreak/>
         <w:t>Anhang</w:t>
       </w:r>
     </w:p>
     <w:p/>
     <w:p>
       <w:pPr>
-        <w:pStyle w:val="ListParagraph"/>
+        <w:pStyle w:val="Listenabsatz"/>
         <w:numPr>
           <w:ilvl w:val="0"/>
           <w:numId w:val="3"/>
@@ -1725,7 +1943,7 @@
     <w:p/>
     <w:p>
       <w:pPr>
-        <w:pStyle w:val="ListParagraph"/>
+        <w:pStyle w:val="Listenabsatz"/>
         <w:rPr>
           <w:b/>
         </w:rPr>
@@ -1754,7 +1972,7 @@
             <v:path o:extrusionok="f" gradientshapeok="t" o:connecttype="rect"/>
             <o:lock v:ext="edit" aspectratio="t"/>
           </v:shapetype>
-          <v:shape id="_x0000_i1025" type="#_x0000_t75" style="width:242.4pt;height:196.8pt">
+          <v:shape id="_x0000_i1025" type="#_x0000_t75" style="width:242.8pt;height:196.85pt">
             <v:imagedata r:id="rId9" o:title="usecase"/>
           </v:shape>
         </w:pict>
@@ -1762,7 +1980,7 @@
     </w:p>
     <w:p>
       <w:pPr>
-        <w:pStyle w:val="ListParagraph"/>
+        <w:pStyle w:val="Listenabsatz"/>
         <w:rPr>
           <w:b/>
         </w:rPr>
@@ -1770,7 +1988,7 @@
     </w:p>
     <w:p>
       <w:pPr>
-        <w:pStyle w:val="ListParagraph"/>
+        <w:pStyle w:val="Listenabsatz"/>
         <w:rPr>
           <w:b/>
         </w:rPr>
@@ -1778,7 +1996,7 @@
     </w:p>
     <w:p>
       <w:pPr>
-        <w:pStyle w:val="ListParagraph"/>
+        <w:pStyle w:val="Listenabsatz"/>
         <w:rPr>
           <w:b/>
         </w:rPr>
@@ -1786,7 +2004,7 @@
     </w:p>
     <w:p>
       <w:pPr>
-        <w:pStyle w:val="ListParagraph"/>
+        <w:pStyle w:val="Listenabsatz"/>
         <w:numPr>
           <w:ilvl w:val="0"/>
           <w:numId w:val="3"/>
@@ -1804,7 +2022,6 @@
     </w:p>
     <w:p>
       <w:r>
-        <w:lastRenderedPageBreak/>
         <w:t>Im folgenden Auszug aus dem Lastenheft werden die Anforderungen definiert, die die zu entwickelnde</w:t>
       </w:r>
       <w:r>
@@ -1840,7 +2057,7 @@
     </w:p>
     <w:p>
       <w:pPr>
-        <w:pStyle w:val="ListParagraph"/>
+        <w:pStyle w:val="Listenabsatz"/>
         <w:numPr>
           <w:ilvl w:val="0"/>
           <w:numId w:val="4"/>
@@ -1852,7 +2069,7 @@
     </w:p>
     <w:p>
       <w:pPr>
-        <w:pStyle w:val="ListParagraph"/>
+        <w:pStyle w:val="Listenabsatz"/>
         <w:numPr>
           <w:ilvl w:val="0"/>
           <w:numId w:val="4"/>
@@ -1864,7 +2081,7 @@
     </w:p>
     <w:p>
       <w:pPr>
-        <w:pStyle w:val="ListParagraph"/>
+        <w:pStyle w:val="Listenabsatz"/>
         <w:numPr>
           <w:ilvl w:val="0"/>
           <w:numId w:val="4"/>
@@ -1877,7 +2094,7 @@
     <w:p/>
     <w:p>
       <w:pPr>
-        <w:pStyle w:val="ListParagraph"/>
+        <w:pStyle w:val="Listenabsatz"/>
         <w:numPr>
           <w:ilvl w:val="0"/>
           <w:numId w:val="3"/>
@@ -1895,8 +2112,9 @@
     </w:p>
     <w:p>
       <w:r>
+        <w:lastRenderedPageBreak/>
         <w:pict w14:anchorId="46BB6B3C">
-          <v:shape id="_x0000_i1026" type="#_x0000_t75" style="width:453pt;height:288.6pt">
+          <v:shape id="_x0000_i1026" type="#_x0000_t75" style="width:453.45pt;height:288.75pt">
             <v:imagedata r:id="rId10" o:title="Wireframe"/>
           </v:shape>
         </w:pict>
@@ -1905,7 +2123,7 @@
     <w:p/>
     <w:p>
       <w:pPr>
-        <w:pStyle w:val="ListParagraph"/>
+        <w:pStyle w:val="Listenabsatz"/>
         <w:numPr>
           <w:ilvl w:val="0"/>
           <w:numId w:val="3"/>
@@ -1976,11 +2194,7 @@
         <w:t xml:space="preserve">sch ansprechend gestaltet sein. </w:t>
       </w:r>
       <w:r>
-        <w:t xml:space="preserve">Die App muss zuverlässig sein und </w:t>
-      </w:r>
-      <w:r>
-        <w:lastRenderedPageBreak/>
-        <w:t>eine hohe Verfügbarkeit der Wetterdaten sicherstellen. Die App sollte robust sein und angemessen auf Fehler oder Ausfälle reagieren. Die Datensicherheit und der Datensc</w:t>
+        <w:t>Die App muss zuverlässig sein und eine hohe Verfügbarkeit der Wetterdaten sicherstellen. Die App sollte robust sein und angemessen auf Fehler oder Ausfälle reagieren. Die Datensicherheit und der Datensc</w:t>
       </w:r>
       <w:r>
         <w:t>hutz müssen gewährleistet sein.</w:t>
@@ -2019,7 +2233,7 @@
 </file>
 
 <file path=word/endnotes.xml><?xml version="1.0" encoding="utf-8"?>
-<w:endnotes xmlns:wpc="http://schemas.microsoft.com/office/word/2010/wordprocessingCanvas" xmlns:cx="http://schemas.microsoft.com/office/drawing/2014/chartex" xmlns:cx1="http://schemas.microsoft.com/office/drawing/2015/9/8/chartex" xmlns:cx2="http://schemas.microsoft.com/office/drawing/2015/10/21/chartex" xmlns:cx3="http://schemas.microsoft.com/office/drawing/2016/5/9/chartex" xmlns:cx4="http://schemas.microsoft.com/office/drawing/2016/5/10/chartex" xmlns:cx5="http://schemas.microsoft.com/office/drawing/2016/5/11/chartex" xmlns:cx6="http://schemas.microsoft.com/office/drawing/2016/5/12/chartex" xmlns:cx7="http://schemas.microsoft.com/office/drawing/2016/5/13/chartex" xmlns:cx8="http://schemas.microsoft.com/office/drawing/2016/5/14/chartex" xmlns:mc="http://schemas.openxmlformats.org/markup-compatibility/2006" xmlns:aink="http://schemas.microsoft.com/office/drawing/2016/ink" xmlns:am3d="http://schemas.microsoft.com/office/drawing/2017/model3d" xmlns:o="urn:schemas-microsoft-com:office:office" xmlns:r="http://schemas.openxmlformats.org/officeDocument/2006/relationships" xmlns:m="http://schemas.openxmlformats.org/officeDocument/2006/math" xmlns:v="urn:schemas-microsoft-com:vml" xmlns:wp14="http://schemas.microsoft.com/office/word/2010/wordprocessingDrawing" xmlns:wp="http://schemas.openxmlformats.org/drawingml/2006/wordprocessingDrawing" xmlns:w10="urn:schemas-microsoft-com:office:word" xmlns:w="http://schemas.openxmlformats.org/wordprocessingml/2006/main" xmlns:w14="http://schemas.microsoft.com/office/word/2010/wordml" xmlns:w15="http://schemas.microsoft.com/office/word/2012/wordml" xmlns:w16cex="http://schemas.microsoft.com/office/word/2018/wordml/cex" xmlns:w16cid="http://schemas.microsoft.com/office/word/2016/wordml/cid" xmlns:w16="http://schemas.microsoft.com/office/word/2018/wordml" xmlns:w16se="http://schemas.microsoft.com/office/word/2015/wordml/symex" xmlns:wpg="http://schemas.microsoft.com/office/word/2010/wordprocessingGroup" xmlns:wpi="http://schemas.microsoft.com/office/word/2010/wordprocessingInk" xmlns:wne="http://schemas.microsoft.com/office/word/2006/wordml" xmlns:wps="http://schemas.microsoft.com/office/word/2010/wordprocessingShape" mc:Ignorable="w14 w15 w16se w16cid w16 w16cex wp14">
+<w:endnotes xmlns:wpc="http://schemas.microsoft.com/office/word/2010/wordprocessingCanvas" xmlns:cx="http://schemas.microsoft.com/office/drawing/2014/chartex" xmlns:cx1="http://schemas.microsoft.com/office/drawing/2015/9/8/chartex" xmlns:cx2="http://schemas.microsoft.com/office/drawing/2015/10/21/chartex" xmlns:cx3="http://schemas.microsoft.com/office/drawing/2016/5/9/chartex" xmlns:cx4="http://schemas.microsoft.com/office/drawing/2016/5/10/chartex" xmlns:cx5="http://schemas.microsoft.com/office/drawing/2016/5/11/chartex" xmlns:cx6="http://schemas.microsoft.com/office/drawing/2016/5/12/chartex" xmlns:cx7="http://schemas.microsoft.com/office/drawing/2016/5/13/chartex" xmlns:cx8="http://schemas.microsoft.com/office/drawing/2016/5/14/chartex" xmlns:mc="http://schemas.openxmlformats.org/markup-compatibility/2006" xmlns:aink="http://schemas.microsoft.com/office/drawing/2016/ink" xmlns:am3d="http://schemas.microsoft.com/office/drawing/2017/model3d" xmlns:o="urn:schemas-microsoft-com:office:office" xmlns:oel="http://schemas.microsoft.com/office/2019/extlst" xmlns:r="http://schemas.openxmlformats.org/officeDocument/2006/relationships" xmlns:m="http://schemas.openxmlformats.org/officeDocument/2006/math" xmlns:v="urn:schemas-microsoft-com:vml" xmlns:wp14="http://schemas.microsoft.com/office/word/2010/wordprocessingDrawing" xmlns:wp="http://schemas.openxmlformats.org/drawingml/2006/wordprocessingDrawing" xmlns:w10="urn:schemas-microsoft-com:office:word" xmlns:w="http://schemas.openxmlformats.org/wordprocessingml/2006/main" xmlns:w14="http://schemas.microsoft.com/office/word/2010/wordml" xmlns:w15="http://schemas.microsoft.com/office/word/2012/wordml" xmlns:w16cex="http://schemas.microsoft.com/office/word/2018/wordml/cex" xmlns:w16cid="http://schemas.microsoft.com/office/word/2016/wordml/cid" xmlns:w16="http://schemas.microsoft.com/office/word/2018/wordml" xmlns:w16sdtdh="http://schemas.microsoft.com/office/word/2020/wordml/sdtdatahash" xmlns:w16se="http://schemas.microsoft.com/office/word/2015/wordml/symex" xmlns:wpg="http://schemas.microsoft.com/office/word/2010/wordprocessingGroup" xmlns:wpi="http://schemas.microsoft.com/office/word/2010/wordprocessingInk" xmlns:wne="http://schemas.microsoft.com/office/word/2006/wordml" xmlns:wps="http://schemas.microsoft.com/office/word/2010/wordprocessingShape" mc:Ignorable="w14 w15 w16se w16cid w16 w16cex w16sdtdh wp14">
   <w:endnote w:type="separator" w:id="-1">
     <w:p>
       <w:pPr>
@@ -2044,20 +2258,20 @@
 </file>
 
 <file path=word/footer1.xml><?xml version="1.0" encoding="utf-8"?>
-<w:ftr xmlns:wpc="http://schemas.microsoft.com/office/word/2010/wordprocessingCanvas" xmlns:cx="http://schemas.microsoft.com/office/drawing/2014/chartex" xmlns:cx1="http://schemas.microsoft.com/office/drawing/2015/9/8/chartex" xmlns:cx2="http://schemas.microsoft.com/office/drawing/2015/10/21/chartex" xmlns:cx3="http://schemas.microsoft.com/office/drawing/2016/5/9/chartex" xmlns:cx4="http://schemas.microsoft.com/office/drawing/2016/5/10/chartex" xmlns:cx5="http://schemas.microsoft.com/office/drawing/2016/5/11/chartex" xmlns:cx6="http://schemas.microsoft.com/office/drawing/2016/5/12/chartex" xmlns:cx7="http://schemas.microsoft.com/office/drawing/2016/5/13/chartex" xmlns:cx8="http://schemas.microsoft.com/office/drawing/2016/5/14/chartex" xmlns:mc="http://schemas.openxmlformats.org/markup-compatibility/2006" xmlns:aink="http://schemas.microsoft.com/office/drawing/2016/ink" xmlns:am3d="http://schemas.microsoft.com/office/drawing/2017/model3d" xmlns:o="urn:schemas-microsoft-com:office:office" xmlns:r="http://schemas.openxmlformats.org/officeDocument/2006/relationships" xmlns:m="http://schemas.openxmlformats.org/officeDocument/2006/math" xmlns:v="urn:schemas-microsoft-com:vml" xmlns:wp14="http://schemas.microsoft.com/office/word/2010/wordprocessingDrawing" xmlns:wp="http://schemas.openxmlformats.org/drawingml/2006/wordprocessingDrawing" xmlns:w10="urn:schemas-microsoft-com:office:word" xmlns:w="http://schemas.openxmlformats.org/wordprocessingml/2006/main" xmlns:w14="http://schemas.microsoft.com/office/word/2010/wordml" xmlns:w15="http://schemas.microsoft.com/office/word/2012/wordml" xmlns:w16cex="http://schemas.microsoft.com/office/word/2018/wordml/cex" xmlns:w16cid="http://schemas.microsoft.com/office/word/2016/wordml/cid" xmlns:w16="http://schemas.microsoft.com/office/word/2018/wordml" xmlns:w16se="http://schemas.microsoft.com/office/word/2015/wordml/symex" xmlns:wpg="http://schemas.microsoft.com/office/word/2010/wordprocessingGroup" xmlns:wpi="http://schemas.microsoft.com/office/word/2010/wordprocessingInk" xmlns:wne="http://schemas.microsoft.com/office/word/2006/wordml" xmlns:wps="http://schemas.microsoft.com/office/word/2010/wordprocessingShape" mc:Ignorable="w14 w15 w16se w16cid w16 w16cex wp14">
+<w:ftr xmlns:wpc="http://schemas.microsoft.com/office/word/2010/wordprocessingCanvas" xmlns:cx="http://schemas.microsoft.com/office/drawing/2014/chartex" xmlns:cx1="http://schemas.microsoft.com/office/drawing/2015/9/8/chartex" xmlns:cx2="http://schemas.microsoft.com/office/drawing/2015/10/21/chartex" xmlns:cx3="http://schemas.microsoft.com/office/drawing/2016/5/9/chartex" xmlns:cx4="http://schemas.microsoft.com/office/drawing/2016/5/10/chartex" xmlns:cx5="http://schemas.microsoft.com/office/drawing/2016/5/11/chartex" xmlns:cx6="http://schemas.microsoft.com/office/drawing/2016/5/12/chartex" xmlns:cx7="http://schemas.microsoft.com/office/drawing/2016/5/13/chartex" xmlns:cx8="http://schemas.microsoft.com/office/drawing/2016/5/14/chartex" xmlns:mc="http://schemas.openxmlformats.org/markup-compatibility/2006" xmlns:aink="http://schemas.microsoft.com/office/drawing/2016/ink" xmlns:am3d="http://schemas.microsoft.com/office/drawing/2017/model3d" xmlns:o="urn:schemas-microsoft-com:office:office" xmlns:oel="http://schemas.microsoft.com/office/2019/extlst" xmlns:r="http://schemas.openxmlformats.org/officeDocument/2006/relationships" xmlns:m="http://schemas.openxmlformats.org/officeDocument/2006/math" xmlns:v="urn:schemas-microsoft-com:vml" xmlns:wp14="http://schemas.microsoft.com/office/word/2010/wordprocessingDrawing" xmlns:wp="http://schemas.openxmlformats.org/drawingml/2006/wordprocessingDrawing" xmlns:w10="urn:schemas-microsoft-com:office:word" xmlns:w="http://schemas.openxmlformats.org/wordprocessingml/2006/main" xmlns:w14="http://schemas.microsoft.com/office/word/2010/wordml" xmlns:w15="http://schemas.microsoft.com/office/word/2012/wordml" xmlns:w16cex="http://schemas.microsoft.com/office/word/2018/wordml/cex" xmlns:w16cid="http://schemas.microsoft.com/office/word/2016/wordml/cid" xmlns:w16="http://schemas.microsoft.com/office/word/2018/wordml" xmlns:w16sdtdh="http://schemas.microsoft.com/office/word/2020/wordml/sdtdatahash" xmlns:w16se="http://schemas.microsoft.com/office/word/2015/wordml/symex" xmlns:wpg="http://schemas.microsoft.com/office/word/2010/wordprocessingGroup" xmlns:wpi="http://schemas.microsoft.com/office/word/2010/wordprocessingInk" xmlns:wne="http://schemas.microsoft.com/office/word/2006/wordml" xmlns:wps="http://schemas.microsoft.com/office/word/2010/wordprocessingShape" mc:Ignorable="w14 w15 w16se w16cid w16 w16cex w16sdtdh wp14">
   <w:p>
     <w:pPr>
-      <w:pStyle w:val="Footer"/>
+      <w:pStyle w:val="Fuzeile"/>
     </w:pPr>
   </w:p>
 </w:ftr>
 </file>
 
 <file path=word/footer2.xml><?xml version="1.0" encoding="utf-8"?>
-<w:ftr xmlns:wpc="http://schemas.microsoft.com/office/word/2010/wordprocessingCanvas" xmlns:cx="http://schemas.microsoft.com/office/drawing/2014/chartex" xmlns:cx1="http://schemas.microsoft.com/office/drawing/2015/9/8/chartex" xmlns:cx2="http://schemas.microsoft.com/office/drawing/2015/10/21/chartex" xmlns:cx3="http://schemas.microsoft.com/office/drawing/2016/5/9/chartex" xmlns:cx4="http://schemas.microsoft.com/office/drawing/2016/5/10/chartex" xmlns:cx5="http://schemas.microsoft.com/office/drawing/2016/5/11/chartex" xmlns:cx6="http://schemas.microsoft.com/office/drawing/2016/5/12/chartex" xmlns:cx7="http://schemas.microsoft.com/office/drawing/2016/5/13/chartex" xmlns:cx8="http://schemas.microsoft.com/office/drawing/2016/5/14/chartex" xmlns:mc="http://schemas.openxmlformats.org/markup-compatibility/2006" xmlns:aink="http://schemas.microsoft.com/office/drawing/2016/ink" xmlns:am3d="http://schemas.microsoft.com/office/drawing/2017/model3d" xmlns:o="urn:schemas-microsoft-com:office:office" xmlns:r="http://schemas.openxmlformats.org/officeDocument/2006/relationships" xmlns:m="http://schemas.openxmlformats.org/officeDocument/2006/math" xmlns:v="urn:schemas-microsoft-com:vml" xmlns:wp14="http://schemas.microsoft.com/office/word/2010/wordprocessingDrawing" xmlns:wp="http://schemas.openxmlformats.org/drawingml/2006/wordprocessingDrawing" xmlns:w10="urn:schemas-microsoft-com:office:word" xmlns:w="http://schemas.openxmlformats.org/wordprocessingml/2006/main" xmlns:w14="http://schemas.microsoft.com/office/word/2010/wordml" xmlns:w15="http://schemas.microsoft.com/office/word/2012/wordml" xmlns:w16cex="http://schemas.microsoft.com/office/word/2018/wordml/cex" xmlns:w16cid="http://schemas.microsoft.com/office/word/2016/wordml/cid" xmlns:w16="http://schemas.microsoft.com/office/word/2018/wordml" xmlns:w16se="http://schemas.microsoft.com/office/word/2015/wordml/symex" xmlns:wpg="http://schemas.microsoft.com/office/word/2010/wordprocessingGroup" xmlns:wpi="http://schemas.microsoft.com/office/word/2010/wordprocessingInk" xmlns:wne="http://schemas.microsoft.com/office/word/2006/wordml" xmlns:wps="http://schemas.microsoft.com/office/word/2010/wordprocessingShape" mc:Ignorable="w14 w15 w16se w16cid w16 w16cex wp14">
+<w:ftr xmlns:wpc="http://schemas.microsoft.com/office/word/2010/wordprocessingCanvas" xmlns:cx="http://schemas.microsoft.com/office/drawing/2014/chartex" xmlns:cx1="http://schemas.microsoft.com/office/drawing/2015/9/8/chartex" xmlns:cx2="http://schemas.microsoft.com/office/drawing/2015/10/21/chartex" xmlns:cx3="http://schemas.microsoft.com/office/drawing/2016/5/9/chartex" xmlns:cx4="http://schemas.microsoft.com/office/drawing/2016/5/10/chartex" xmlns:cx5="http://schemas.microsoft.com/office/drawing/2016/5/11/chartex" xmlns:cx6="http://schemas.microsoft.com/office/drawing/2016/5/12/chartex" xmlns:cx7="http://schemas.microsoft.com/office/drawing/2016/5/13/chartex" xmlns:cx8="http://schemas.microsoft.com/office/drawing/2016/5/14/chartex" xmlns:mc="http://schemas.openxmlformats.org/markup-compatibility/2006" xmlns:aink="http://schemas.microsoft.com/office/drawing/2016/ink" xmlns:am3d="http://schemas.microsoft.com/office/drawing/2017/model3d" xmlns:o="urn:schemas-microsoft-com:office:office" xmlns:oel="http://schemas.microsoft.com/office/2019/extlst" xmlns:r="http://schemas.openxmlformats.org/officeDocument/2006/relationships" xmlns:m="http://schemas.openxmlformats.org/officeDocument/2006/math" xmlns:v="urn:schemas-microsoft-com:vml" xmlns:wp14="http://schemas.microsoft.com/office/word/2010/wordprocessingDrawing" xmlns:wp="http://schemas.openxmlformats.org/drawingml/2006/wordprocessingDrawing" xmlns:w10="urn:schemas-microsoft-com:office:word" xmlns:w="http://schemas.openxmlformats.org/wordprocessingml/2006/main" xmlns:w14="http://schemas.microsoft.com/office/word/2010/wordml" xmlns:w15="http://schemas.microsoft.com/office/word/2012/wordml" xmlns:w16cex="http://schemas.microsoft.com/office/word/2018/wordml/cex" xmlns:w16cid="http://schemas.microsoft.com/office/word/2016/wordml/cid" xmlns:w16="http://schemas.microsoft.com/office/word/2018/wordml" xmlns:w16sdtdh="http://schemas.microsoft.com/office/word/2020/wordml/sdtdatahash" xmlns:w16se="http://schemas.microsoft.com/office/word/2015/wordml/symex" xmlns:wpg="http://schemas.microsoft.com/office/word/2010/wordprocessingGroup" xmlns:wpi="http://schemas.microsoft.com/office/word/2010/wordprocessingInk" xmlns:wne="http://schemas.microsoft.com/office/word/2006/wordml" xmlns:wps="http://schemas.microsoft.com/office/word/2010/wordprocessingShape" mc:Ignorable="w14 w15 w16se w16cid w16 w16cex w16sdtdh wp14">
   <w:p>
     <w:pPr>
-      <w:pStyle w:val="Footer"/>
+      <w:pStyle w:val="Fuzeile"/>
     </w:pPr>
     <w:r>
       <w:rPr>
@@ -2222,14 +2436,6 @@
         <w:szCs w:val="20"/>
       </w:rPr>
       <w:tab/>
-    </w:r>
-    <w:r>
-      <w:rPr>
-        <w:rFonts w:asciiTheme="majorHAnsi" w:eastAsiaTheme="majorEastAsia" w:hAnsiTheme="majorHAnsi" w:cstheme="majorBidi"/>
-        <w:color w:val="5B9BD5" w:themeColor="accent1"/>
-        <w:sz w:val="20"/>
-        <w:szCs w:val="20"/>
-      </w:rPr>
       <w:t xml:space="preserve">Hadis Nasibipour, Christian Stein, Wessam Fahed, Kilian Ketelhohn </w:t>
     </w:r>
     <w:r>
@@ -2243,17 +2449,17 @@
 </file>
 
 <file path=word/footer3.xml><?xml version="1.0" encoding="utf-8"?>
-<w:ftr xmlns:wpc="http://schemas.microsoft.com/office/word/2010/wordprocessingCanvas" xmlns:cx="http://schemas.microsoft.com/office/drawing/2014/chartex" xmlns:cx1="http://schemas.microsoft.com/office/drawing/2015/9/8/chartex" xmlns:cx2="http://schemas.microsoft.com/office/drawing/2015/10/21/chartex" xmlns:cx3="http://schemas.microsoft.com/office/drawing/2016/5/9/chartex" xmlns:cx4="http://schemas.microsoft.com/office/drawing/2016/5/10/chartex" xmlns:cx5="http://schemas.microsoft.com/office/drawing/2016/5/11/chartex" xmlns:cx6="http://schemas.microsoft.com/office/drawing/2016/5/12/chartex" xmlns:cx7="http://schemas.microsoft.com/office/drawing/2016/5/13/chartex" xmlns:cx8="http://schemas.microsoft.com/office/drawing/2016/5/14/chartex" xmlns:mc="http://schemas.openxmlformats.org/markup-compatibility/2006" xmlns:aink="http://schemas.microsoft.com/office/drawing/2016/ink" xmlns:am3d="http://schemas.microsoft.com/office/drawing/2017/model3d" xmlns:o="urn:schemas-microsoft-com:office:office" xmlns:r="http://schemas.openxmlformats.org/officeDocument/2006/relationships" xmlns:m="http://schemas.openxmlformats.org/officeDocument/2006/math" xmlns:v="urn:schemas-microsoft-com:vml" xmlns:wp14="http://schemas.microsoft.com/office/word/2010/wordprocessingDrawing" xmlns:wp="http://schemas.openxmlformats.org/drawingml/2006/wordprocessingDrawing" xmlns:w10="urn:schemas-microsoft-com:office:word" xmlns:w="http://schemas.openxmlformats.org/wordprocessingml/2006/main" xmlns:w14="http://schemas.microsoft.com/office/word/2010/wordml" xmlns:w15="http://schemas.microsoft.com/office/word/2012/wordml" xmlns:w16cex="http://schemas.microsoft.com/office/word/2018/wordml/cex" xmlns:w16cid="http://schemas.microsoft.com/office/word/2016/wordml/cid" xmlns:w16="http://schemas.microsoft.com/office/word/2018/wordml" xmlns:w16se="http://schemas.microsoft.com/office/word/2015/wordml/symex" xmlns:wpg="http://schemas.microsoft.com/office/word/2010/wordprocessingGroup" xmlns:wpi="http://schemas.microsoft.com/office/word/2010/wordprocessingInk" xmlns:wne="http://schemas.microsoft.com/office/word/2006/wordml" xmlns:wps="http://schemas.microsoft.com/office/word/2010/wordprocessingShape" mc:Ignorable="w14 w15 w16se w16cid w16 w16cex wp14">
+<w:ftr xmlns:wpc="http://schemas.microsoft.com/office/word/2010/wordprocessingCanvas" xmlns:cx="http://schemas.microsoft.com/office/drawing/2014/chartex" xmlns:cx1="http://schemas.microsoft.com/office/drawing/2015/9/8/chartex" xmlns:cx2="http://schemas.microsoft.com/office/drawing/2015/10/21/chartex" xmlns:cx3="http://schemas.microsoft.com/office/drawing/2016/5/9/chartex" xmlns:cx4="http://schemas.microsoft.com/office/drawing/2016/5/10/chartex" xmlns:cx5="http://schemas.microsoft.com/office/drawing/2016/5/11/chartex" xmlns:cx6="http://schemas.microsoft.com/office/drawing/2016/5/12/chartex" xmlns:cx7="http://schemas.microsoft.com/office/drawing/2016/5/13/chartex" xmlns:cx8="http://schemas.microsoft.com/office/drawing/2016/5/14/chartex" xmlns:mc="http://schemas.openxmlformats.org/markup-compatibility/2006" xmlns:aink="http://schemas.microsoft.com/office/drawing/2016/ink" xmlns:am3d="http://schemas.microsoft.com/office/drawing/2017/model3d" xmlns:o="urn:schemas-microsoft-com:office:office" xmlns:oel="http://schemas.microsoft.com/office/2019/extlst" xmlns:r="http://schemas.openxmlformats.org/officeDocument/2006/relationships" xmlns:m="http://schemas.openxmlformats.org/officeDocument/2006/math" xmlns:v="urn:schemas-microsoft-com:vml" xmlns:wp14="http://schemas.microsoft.com/office/word/2010/wordprocessingDrawing" xmlns:wp="http://schemas.openxmlformats.org/drawingml/2006/wordprocessingDrawing" xmlns:w10="urn:schemas-microsoft-com:office:word" xmlns:w="http://schemas.openxmlformats.org/wordprocessingml/2006/main" xmlns:w14="http://schemas.microsoft.com/office/word/2010/wordml" xmlns:w15="http://schemas.microsoft.com/office/word/2012/wordml" xmlns:w16cex="http://schemas.microsoft.com/office/word/2018/wordml/cex" xmlns:w16cid="http://schemas.microsoft.com/office/word/2016/wordml/cid" xmlns:w16="http://schemas.microsoft.com/office/word/2018/wordml" xmlns:w16sdtdh="http://schemas.microsoft.com/office/word/2020/wordml/sdtdatahash" xmlns:w16se="http://schemas.microsoft.com/office/word/2015/wordml/symex" xmlns:wpg="http://schemas.microsoft.com/office/word/2010/wordprocessingGroup" xmlns:wpi="http://schemas.microsoft.com/office/word/2010/wordprocessingInk" xmlns:wne="http://schemas.microsoft.com/office/word/2006/wordml" xmlns:wps="http://schemas.microsoft.com/office/word/2010/wordprocessingShape" mc:Ignorable="w14 w15 w16se w16cid w16 w16cex w16sdtdh wp14">
   <w:p>
     <w:pPr>
-      <w:pStyle w:val="Footer"/>
+      <w:pStyle w:val="Fuzeile"/>
     </w:pPr>
   </w:p>
 </w:ftr>
 </file>
 
 <file path=word/footnotes.xml><?xml version="1.0" encoding="utf-8"?>
-<w:footnotes xmlns:wpc="http://schemas.microsoft.com/office/word/2010/wordprocessingCanvas" xmlns:cx="http://schemas.microsoft.com/office/drawing/2014/chartex" xmlns:cx1="http://schemas.microsoft.com/office/drawing/2015/9/8/chartex" xmlns:cx2="http://schemas.microsoft.com/office/drawing/2015/10/21/chartex" xmlns:cx3="http://schemas.microsoft.com/office/drawing/2016/5/9/chartex" xmlns:cx4="http://schemas.microsoft.com/office/drawing/2016/5/10/chartex" xmlns:cx5="http://schemas.microsoft.com/office/drawing/2016/5/11/chartex" xmlns:cx6="http://schemas.microsoft.com/office/drawing/2016/5/12/chartex" xmlns:cx7="http://schemas.microsoft.com/office/drawing/2016/5/13/chartex" xmlns:cx8="http://schemas.microsoft.com/office/drawing/2016/5/14/chartex" xmlns:mc="http://schemas.openxmlformats.org/markup-compatibility/2006" xmlns:aink="http://schemas.microsoft.com/office/drawing/2016/ink" xmlns:am3d="http://schemas.microsoft.com/office/drawing/2017/model3d" xmlns:o="urn:schemas-microsoft-com:office:office" xmlns:r="http://schemas.openxmlformats.org/officeDocument/2006/relationships" xmlns:m="http://schemas.openxmlformats.org/officeDocument/2006/math" xmlns:v="urn:schemas-microsoft-com:vml" xmlns:wp14="http://schemas.microsoft.com/office/word/2010/wordprocessingDrawing" xmlns:wp="http://schemas.openxmlformats.org/drawingml/2006/wordprocessingDrawing" xmlns:w10="urn:schemas-microsoft-com:office:word" xmlns:w="http://schemas.openxmlformats.org/wordprocessingml/2006/main" xmlns:w14="http://schemas.microsoft.com/office/word/2010/wordml" xmlns:w15="http://schemas.microsoft.com/office/word/2012/wordml" xmlns:w16cex="http://schemas.microsoft.com/office/word/2018/wordml/cex" xmlns:w16cid="http://schemas.microsoft.com/office/word/2016/wordml/cid" xmlns:w16="http://schemas.microsoft.com/office/word/2018/wordml" xmlns:w16se="http://schemas.microsoft.com/office/word/2015/wordml/symex" xmlns:wpg="http://schemas.microsoft.com/office/word/2010/wordprocessingGroup" xmlns:wpi="http://schemas.microsoft.com/office/word/2010/wordprocessingInk" xmlns:wne="http://schemas.microsoft.com/office/word/2006/wordml" xmlns:wps="http://schemas.microsoft.com/office/word/2010/wordprocessingShape" mc:Ignorable="w14 w15 w16se w16cid w16 w16cex wp14">
+<w:footnotes xmlns:wpc="http://schemas.microsoft.com/office/word/2010/wordprocessingCanvas" xmlns:cx="http://schemas.microsoft.com/office/drawing/2014/chartex" xmlns:cx1="http://schemas.microsoft.com/office/drawing/2015/9/8/chartex" xmlns:cx2="http://schemas.microsoft.com/office/drawing/2015/10/21/chartex" xmlns:cx3="http://schemas.microsoft.com/office/drawing/2016/5/9/chartex" xmlns:cx4="http://schemas.microsoft.com/office/drawing/2016/5/10/chartex" xmlns:cx5="http://schemas.microsoft.com/office/drawing/2016/5/11/chartex" xmlns:cx6="http://schemas.microsoft.com/office/drawing/2016/5/12/chartex" xmlns:cx7="http://schemas.microsoft.com/office/drawing/2016/5/13/chartex" xmlns:cx8="http://schemas.microsoft.com/office/drawing/2016/5/14/chartex" xmlns:mc="http://schemas.openxmlformats.org/markup-compatibility/2006" xmlns:aink="http://schemas.microsoft.com/office/drawing/2016/ink" xmlns:am3d="http://schemas.microsoft.com/office/drawing/2017/model3d" xmlns:o="urn:schemas-microsoft-com:office:office" xmlns:oel="http://schemas.microsoft.com/office/2019/extlst" xmlns:r="http://schemas.openxmlformats.org/officeDocument/2006/relationships" xmlns:m="http://schemas.openxmlformats.org/officeDocument/2006/math" xmlns:v="urn:schemas-microsoft-com:vml" xmlns:wp14="http://schemas.microsoft.com/office/word/2010/wordprocessingDrawing" xmlns:wp="http://schemas.openxmlformats.org/drawingml/2006/wordprocessingDrawing" xmlns:w10="urn:schemas-microsoft-com:office:word" xmlns:w="http://schemas.openxmlformats.org/wordprocessingml/2006/main" xmlns:w14="http://schemas.microsoft.com/office/word/2010/wordml" xmlns:w15="http://schemas.microsoft.com/office/word/2012/wordml" xmlns:w16cex="http://schemas.microsoft.com/office/word/2018/wordml/cex" xmlns:w16cid="http://schemas.microsoft.com/office/word/2016/wordml/cid" xmlns:w16="http://schemas.microsoft.com/office/word/2018/wordml" xmlns:w16sdtdh="http://schemas.microsoft.com/office/word/2020/wordml/sdtdatahash" xmlns:w16se="http://schemas.microsoft.com/office/word/2015/wordml/symex" xmlns:wpg="http://schemas.microsoft.com/office/word/2010/wordprocessingGroup" xmlns:wpi="http://schemas.microsoft.com/office/word/2010/wordprocessingInk" xmlns:wne="http://schemas.microsoft.com/office/word/2006/wordml" xmlns:wps="http://schemas.microsoft.com/office/word/2010/wordprocessingShape" mc:Ignorable="w14 w15 w16se w16cid w16 w16cex w16sdtdh wp14">
   <w:footnote w:type="separator" w:id="-1">
     <w:p>
       <w:pPr>
@@ -2278,20 +2484,20 @@
 </file>
 
 <file path=word/header1.xml><?xml version="1.0" encoding="utf-8"?>
-<w:hdr xmlns:wpc="http://schemas.microsoft.com/office/word/2010/wordprocessingCanvas" xmlns:cx="http://schemas.microsoft.com/office/drawing/2014/chartex" xmlns:cx1="http://schemas.microsoft.com/office/drawing/2015/9/8/chartex" xmlns:cx2="http://schemas.microsoft.com/office/drawing/2015/10/21/chartex" xmlns:cx3="http://schemas.microsoft.com/office/drawing/2016/5/9/chartex" xmlns:cx4="http://schemas.microsoft.com/office/drawing/2016/5/10/chartex" xmlns:cx5="http://schemas.microsoft.com/office/drawing/2016/5/11/chartex" xmlns:cx6="http://schemas.microsoft.com/office/drawing/2016/5/12/chartex" xmlns:cx7="http://schemas.microsoft.com/office/drawing/2016/5/13/chartex" xmlns:cx8="http://schemas.microsoft.com/office/drawing/2016/5/14/chartex" xmlns:mc="http://schemas.openxmlformats.org/markup-compatibility/2006" xmlns:aink="http://schemas.microsoft.com/office/drawing/2016/ink" xmlns:am3d="http://schemas.microsoft.com/office/drawing/2017/model3d" xmlns:o="urn:schemas-microsoft-com:office:office" xmlns:r="http://schemas.openxmlformats.org/officeDocument/2006/relationships" xmlns:m="http://schemas.openxmlformats.org/officeDocument/2006/math" xmlns:v="urn:schemas-microsoft-com:vml" xmlns:wp14="http://schemas.microsoft.com/office/word/2010/wordprocessingDrawing" xmlns:wp="http://schemas.openxmlformats.org/drawingml/2006/wordprocessingDrawing" xmlns:w10="urn:schemas-microsoft-com:office:word" xmlns:w="http://schemas.openxmlformats.org/wordprocessingml/2006/main" xmlns:w14="http://schemas.microsoft.com/office/word/2010/wordml" xmlns:w15="http://schemas.microsoft.com/office/word/2012/wordml" xmlns:w16cex="http://schemas.microsoft.com/office/word/2018/wordml/cex" xmlns:w16cid="http://schemas.microsoft.com/office/word/2016/wordml/cid" xmlns:w16="http://schemas.microsoft.com/office/word/2018/wordml" xmlns:w16se="http://schemas.microsoft.com/office/word/2015/wordml/symex" xmlns:wpg="http://schemas.microsoft.com/office/word/2010/wordprocessingGroup" xmlns:wpi="http://schemas.microsoft.com/office/word/2010/wordprocessingInk" xmlns:wne="http://schemas.microsoft.com/office/word/2006/wordml" xmlns:wps="http://schemas.microsoft.com/office/word/2010/wordprocessingShape" mc:Ignorable="w14 w15 w16se w16cid w16 w16cex wp14">
+<w:hdr xmlns:wpc="http://schemas.microsoft.com/office/word/2010/wordprocessingCanvas" xmlns:cx="http://schemas.microsoft.com/office/drawing/2014/chartex" xmlns:cx1="http://schemas.microsoft.com/office/drawing/2015/9/8/chartex" xmlns:cx2="http://schemas.microsoft.com/office/drawing/2015/10/21/chartex" xmlns:cx3="http://schemas.microsoft.com/office/drawing/2016/5/9/chartex" xmlns:cx4="http://schemas.microsoft.com/office/drawing/2016/5/10/chartex" xmlns:cx5="http://schemas.microsoft.com/office/drawing/2016/5/11/chartex" xmlns:cx6="http://schemas.microsoft.com/office/drawing/2016/5/12/chartex" xmlns:cx7="http://schemas.microsoft.com/office/drawing/2016/5/13/chartex" xmlns:cx8="http://schemas.microsoft.com/office/drawing/2016/5/14/chartex" xmlns:mc="http://schemas.openxmlformats.org/markup-compatibility/2006" xmlns:aink="http://schemas.microsoft.com/office/drawing/2016/ink" xmlns:am3d="http://schemas.microsoft.com/office/drawing/2017/model3d" xmlns:o="urn:schemas-microsoft-com:office:office" xmlns:oel="http://schemas.microsoft.com/office/2019/extlst" xmlns:r="http://schemas.openxmlformats.org/officeDocument/2006/relationships" xmlns:m="http://schemas.openxmlformats.org/officeDocument/2006/math" xmlns:v="urn:schemas-microsoft-com:vml" xmlns:wp14="http://schemas.microsoft.com/office/word/2010/wordprocessingDrawing" xmlns:wp="http://schemas.openxmlformats.org/drawingml/2006/wordprocessingDrawing" xmlns:w10="urn:schemas-microsoft-com:office:word" xmlns:w="http://schemas.openxmlformats.org/wordprocessingml/2006/main" xmlns:w14="http://schemas.microsoft.com/office/word/2010/wordml" xmlns:w15="http://schemas.microsoft.com/office/word/2012/wordml" xmlns:w16cex="http://schemas.microsoft.com/office/word/2018/wordml/cex" xmlns:w16cid="http://schemas.microsoft.com/office/word/2016/wordml/cid" xmlns:w16="http://schemas.microsoft.com/office/word/2018/wordml" xmlns:w16sdtdh="http://schemas.microsoft.com/office/word/2020/wordml/sdtdatahash" xmlns:w16se="http://schemas.microsoft.com/office/word/2015/wordml/symex" xmlns:wpg="http://schemas.microsoft.com/office/word/2010/wordprocessingGroup" xmlns:wpi="http://schemas.microsoft.com/office/word/2010/wordprocessingInk" xmlns:wne="http://schemas.microsoft.com/office/word/2006/wordml" xmlns:wps="http://schemas.microsoft.com/office/word/2010/wordprocessingShape" mc:Ignorable="w14 w15 w16se w16cid w16 w16cex w16sdtdh wp14">
   <w:p>
     <w:pPr>
-      <w:pStyle w:val="Header"/>
+      <w:pStyle w:val="Kopfzeile"/>
     </w:pPr>
   </w:p>
 </w:hdr>
 </file>
 
 <file path=word/header2.xml><?xml version="1.0" encoding="utf-8"?>
-<w:hdr xmlns:wpc="http://schemas.microsoft.com/office/word/2010/wordprocessingCanvas" xmlns:cx="http://schemas.microsoft.com/office/drawing/2014/chartex" xmlns:cx1="http://schemas.microsoft.com/office/drawing/2015/9/8/chartex" xmlns:cx2="http://schemas.microsoft.com/office/drawing/2015/10/21/chartex" xmlns:cx3="http://schemas.microsoft.com/office/drawing/2016/5/9/chartex" xmlns:cx4="http://schemas.microsoft.com/office/drawing/2016/5/10/chartex" xmlns:cx5="http://schemas.microsoft.com/office/drawing/2016/5/11/chartex" xmlns:cx6="http://schemas.microsoft.com/office/drawing/2016/5/12/chartex" xmlns:cx7="http://schemas.microsoft.com/office/drawing/2016/5/13/chartex" xmlns:cx8="http://schemas.microsoft.com/office/drawing/2016/5/14/chartex" xmlns:mc="http://schemas.openxmlformats.org/markup-compatibility/2006" xmlns:aink="http://schemas.microsoft.com/office/drawing/2016/ink" xmlns:am3d="http://schemas.microsoft.com/office/drawing/2017/model3d" xmlns:o="urn:schemas-microsoft-com:office:office" xmlns:r="http://schemas.openxmlformats.org/officeDocument/2006/relationships" xmlns:m="http://schemas.openxmlformats.org/officeDocument/2006/math" xmlns:v="urn:schemas-microsoft-com:vml" xmlns:wp14="http://schemas.microsoft.com/office/word/2010/wordprocessingDrawing" xmlns:wp="http://schemas.openxmlformats.org/drawingml/2006/wordprocessingDrawing" xmlns:w10="urn:schemas-microsoft-com:office:word" xmlns:w="http://schemas.openxmlformats.org/wordprocessingml/2006/main" xmlns:w14="http://schemas.microsoft.com/office/word/2010/wordml" xmlns:w15="http://schemas.microsoft.com/office/word/2012/wordml" xmlns:w16cex="http://schemas.microsoft.com/office/word/2018/wordml/cex" xmlns:w16cid="http://schemas.microsoft.com/office/word/2016/wordml/cid" xmlns:w16="http://schemas.microsoft.com/office/word/2018/wordml" xmlns:w16se="http://schemas.microsoft.com/office/word/2015/wordml/symex" xmlns:wpg="http://schemas.microsoft.com/office/word/2010/wordprocessingGroup" xmlns:wpi="http://schemas.microsoft.com/office/word/2010/wordprocessingInk" xmlns:wne="http://schemas.microsoft.com/office/word/2006/wordml" xmlns:wps="http://schemas.microsoft.com/office/word/2010/wordprocessingShape" mc:Ignorable="w14 w15 w16se w16cid w16 w16cex wp14">
+<w:hdr xmlns:wpc="http://schemas.microsoft.com/office/word/2010/wordprocessingCanvas" xmlns:cx="http://schemas.microsoft.com/office/drawing/2014/chartex" xmlns:cx1="http://schemas.microsoft.com/office/drawing/2015/9/8/chartex" xmlns:cx2="http://schemas.microsoft.com/office/drawing/2015/10/21/chartex" xmlns:cx3="http://schemas.microsoft.com/office/drawing/2016/5/9/chartex" xmlns:cx4="http://schemas.microsoft.com/office/drawing/2016/5/10/chartex" xmlns:cx5="http://schemas.microsoft.com/office/drawing/2016/5/11/chartex" xmlns:cx6="http://schemas.microsoft.com/office/drawing/2016/5/12/chartex" xmlns:cx7="http://schemas.microsoft.com/office/drawing/2016/5/13/chartex" xmlns:cx8="http://schemas.microsoft.com/office/drawing/2016/5/14/chartex" xmlns:mc="http://schemas.openxmlformats.org/markup-compatibility/2006" xmlns:aink="http://schemas.microsoft.com/office/drawing/2016/ink" xmlns:am3d="http://schemas.microsoft.com/office/drawing/2017/model3d" xmlns:o="urn:schemas-microsoft-com:office:office" xmlns:oel="http://schemas.microsoft.com/office/2019/extlst" xmlns:r="http://schemas.openxmlformats.org/officeDocument/2006/relationships" xmlns:m="http://schemas.openxmlformats.org/officeDocument/2006/math" xmlns:v="urn:schemas-microsoft-com:vml" xmlns:wp14="http://schemas.microsoft.com/office/word/2010/wordprocessingDrawing" xmlns:wp="http://schemas.openxmlformats.org/drawingml/2006/wordprocessingDrawing" xmlns:w10="urn:schemas-microsoft-com:office:word" xmlns:w="http://schemas.openxmlformats.org/wordprocessingml/2006/main" xmlns:w14="http://schemas.microsoft.com/office/word/2010/wordml" xmlns:w15="http://schemas.microsoft.com/office/word/2012/wordml" xmlns:w16cex="http://schemas.microsoft.com/office/word/2018/wordml/cex" xmlns:w16cid="http://schemas.microsoft.com/office/word/2016/wordml/cid" xmlns:w16="http://schemas.microsoft.com/office/word/2018/wordml" xmlns:w16sdtdh="http://schemas.microsoft.com/office/word/2020/wordml/sdtdatahash" xmlns:w16se="http://schemas.microsoft.com/office/word/2015/wordml/symex" xmlns:wpg="http://schemas.microsoft.com/office/word/2010/wordprocessingGroup" xmlns:wpi="http://schemas.microsoft.com/office/word/2010/wordprocessingInk" xmlns:wne="http://schemas.microsoft.com/office/word/2006/wordml" xmlns:wps="http://schemas.microsoft.com/office/word/2010/wordprocessingShape" mc:Ignorable="w14 w15 w16se w16cid w16 w16cex w16sdtdh wp14">
   <w:p>
     <w:pPr>
-      <w:pStyle w:val="Header"/>
+      <w:pStyle w:val="Kopfzeile"/>
       <w:rPr>
         <w:color w:val="5B9BD5" w:themeColor="accent1"/>
       </w:rPr>
@@ -2307,17 +2513,17 @@
 </file>
 
 <file path=word/header3.xml><?xml version="1.0" encoding="utf-8"?>
-<w:hdr xmlns:wpc="http://schemas.microsoft.com/office/word/2010/wordprocessingCanvas" xmlns:cx="http://schemas.microsoft.com/office/drawing/2014/chartex" xmlns:cx1="http://schemas.microsoft.com/office/drawing/2015/9/8/chartex" xmlns:cx2="http://schemas.microsoft.com/office/drawing/2015/10/21/chartex" xmlns:cx3="http://schemas.microsoft.com/office/drawing/2016/5/9/chartex" xmlns:cx4="http://schemas.microsoft.com/office/drawing/2016/5/10/chartex" xmlns:cx5="http://schemas.microsoft.com/office/drawing/2016/5/11/chartex" xmlns:cx6="http://schemas.microsoft.com/office/drawing/2016/5/12/chartex" xmlns:cx7="http://schemas.microsoft.com/office/drawing/2016/5/13/chartex" xmlns:cx8="http://schemas.microsoft.com/office/drawing/2016/5/14/chartex" xmlns:mc="http://schemas.openxmlformats.org/markup-compatibility/2006" xmlns:aink="http://schemas.microsoft.com/office/drawing/2016/ink" xmlns:am3d="http://schemas.microsoft.com/office/drawing/2017/model3d" xmlns:o="urn:schemas-microsoft-com:office:office" xmlns:r="http://schemas.openxmlformats.org/officeDocument/2006/relationships" xmlns:m="http://schemas.openxmlformats.org/officeDocument/2006/math" xmlns:v="urn:schemas-microsoft-com:vml" xmlns:wp14="http://schemas.microsoft.com/office/word/2010/wordprocessingDrawing" xmlns:wp="http://schemas.openxmlformats.org/drawingml/2006/wordprocessingDrawing" xmlns:w10="urn:schemas-microsoft-com:office:word" xmlns:w="http://schemas.openxmlformats.org/wordprocessingml/2006/main" xmlns:w14="http://schemas.microsoft.com/office/word/2010/wordml" xmlns:w15="http://schemas.microsoft.com/office/word/2012/wordml" xmlns:w16cex="http://schemas.microsoft.com/office/word/2018/wordml/cex" xmlns:w16cid="http://schemas.microsoft.com/office/word/2016/wordml/cid" xmlns:w16="http://schemas.microsoft.com/office/word/2018/wordml" xmlns:w16se="http://schemas.microsoft.com/office/word/2015/wordml/symex" xmlns:wpg="http://schemas.microsoft.com/office/word/2010/wordprocessingGroup" xmlns:wpi="http://schemas.microsoft.com/office/word/2010/wordprocessingInk" xmlns:wne="http://schemas.microsoft.com/office/word/2006/wordml" xmlns:wps="http://schemas.microsoft.com/office/word/2010/wordprocessingShape" mc:Ignorable="w14 w15 w16se w16cid w16 w16cex wp14">
+<w:hdr xmlns:wpc="http://schemas.microsoft.com/office/word/2010/wordprocessingCanvas" xmlns:cx="http://schemas.microsoft.com/office/drawing/2014/chartex" xmlns:cx1="http://schemas.microsoft.com/office/drawing/2015/9/8/chartex" xmlns:cx2="http://schemas.microsoft.com/office/drawing/2015/10/21/chartex" xmlns:cx3="http://schemas.microsoft.com/office/drawing/2016/5/9/chartex" xmlns:cx4="http://schemas.microsoft.com/office/drawing/2016/5/10/chartex" xmlns:cx5="http://schemas.microsoft.com/office/drawing/2016/5/11/chartex" xmlns:cx6="http://schemas.microsoft.com/office/drawing/2016/5/12/chartex" xmlns:cx7="http://schemas.microsoft.com/office/drawing/2016/5/13/chartex" xmlns:cx8="http://schemas.microsoft.com/office/drawing/2016/5/14/chartex" xmlns:mc="http://schemas.openxmlformats.org/markup-compatibility/2006" xmlns:aink="http://schemas.microsoft.com/office/drawing/2016/ink" xmlns:am3d="http://schemas.microsoft.com/office/drawing/2017/model3d" xmlns:o="urn:schemas-microsoft-com:office:office" xmlns:oel="http://schemas.microsoft.com/office/2019/extlst" xmlns:r="http://schemas.openxmlformats.org/officeDocument/2006/relationships" xmlns:m="http://schemas.openxmlformats.org/officeDocument/2006/math" xmlns:v="urn:schemas-microsoft-com:vml" xmlns:wp14="http://schemas.microsoft.com/office/word/2010/wordprocessingDrawing" xmlns:wp="http://schemas.openxmlformats.org/drawingml/2006/wordprocessingDrawing" xmlns:w10="urn:schemas-microsoft-com:office:word" xmlns:w="http://schemas.openxmlformats.org/wordprocessingml/2006/main" xmlns:w14="http://schemas.microsoft.com/office/word/2010/wordml" xmlns:w15="http://schemas.microsoft.com/office/word/2012/wordml" xmlns:w16cex="http://schemas.microsoft.com/office/word/2018/wordml/cex" xmlns:w16cid="http://schemas.microsoft.com/office/word/2016/wordml/cid" xmlns:w16="http://schemas.microsoft.com/office/word/2018/wordml" xmlns:w16sdtdh="http://schemas.microsoft.com/office/word/2020/wordml/sdtdatahash" xmlns:w16se="http://schemas.microsoft.com/office/word/2015/wordml/symex" xmlns:wpg="http://schemas.microsoft.com/office/word/2010/wordprocessingGroup" xmlns:wpi="http://schemas.microsoft.com/office/word/2010/wordprocessingInk" xmlns:wne="http://schemas.microsoft.com/office/word/2006/wordml" xmlns:wps="http://schemas.microsoft.com/office/word/2010/wordprocessingShape" mc:Ignorable="w14 w15 w16se w16cid w16 w16cex w16sdtdh wp14">
   <w:p>
     <w:pPr>
-      <w:pStyle w:val="Header"/>
+      <w:pStyle w:val="Kopfzeile"/>
     </w:pPr>
   </w:p>
 </w:hdr>
 </file>
 
 <file path=word/numbering.xml><?xml version="1.0" encoding="utf-8"?>
-<w:numbering xmlns:wpc="http://schemas.microsoft.com/office/word/2010/wordprocessingCanvas" xmlns:cx="http://schemas.microsoft.com/office/drawing/2014/chartex" xmlns:cx1="http://schemas.microsoft.com/office/drawing/2015/9/8/chartex" xmlns:cx2="http://schemas.microsoft.com/office/drawing/2015/10/21/chartex" xmlns:cx3="http://schemas.microsoft.com/office/drawing/2016/5/9/chartex" xmlns:cx4="http://schemas.microsoft.com/office/drawing/2016/5/10/chartex" xmlns:cx5="http://schemas.microsoft.com/office/drawing/2016/5/11/chartex" xmlns:cx6="http://schemas.microsoft.com/office/drawing/2016/5/12/chartex" xmlns:cx7="http://schemas.microsoft.com/office/drawing/2016/5/13/chartex" xmlns:cx8="http://schemas.microsoft.com/office/drawing/2016/5/14/chartex" xmlns:mc="http://schemas.openxmlformats.org/markup-compatibility/2006" xmlns:aink="http://schemas.microsoft.com/office/drawing/2016/ink" xmlns:am3d="http://schemas.microsoft.com/office/drawing/2017/model3d" xmlns:o="urn:schemas-microsoft-com:office:office" xmlns:r="http://schemas.openxmlformats.org/officeDocument/2006/relationships" xmlns:m="http://schemas.openxmlformats.org/officeDocument/2006/math" xmlns:v="urn:schemas-microsoft-com:vml" xmlns:wp14="http://schemas.microsoft.com/office/word/2010/wordprocessingDrawing" xmlns:wp="http://schemas.openxmlformats.org/drawingml/2006/wordprocessingDrawing" xmlns:w10="urn:schemas-microsoft-com:office:word" xmlns:w="http://schemas.openxmlformats.org/wordprocessingml/2006/main" xmlns:w14="http://schemas.microsoft.com/office/word/2010/wordml" xmlns:w15="http://schemas.microsoft.com/office/word/2012/wordml" xmlns:w16cex="http://schemas.microsoft.com/office/word/2018/wordml/cex" xmlns:w16cid="http://schemas.microsoft.com/office/word/2016/wordml/cid" xmlns:w16="http://schemas.microsoft.com/office/word/2018/wordml" xmlns:w16se="http://schemas.microsoft.com/office/word/2015/wordml/symex" xmlns:wpg="http://schemas.microsoft.com/office/word/2010/wordprocessingGroup" xmlns:wpi="http://schemas.microsoft.com/office/word/2010/wordprocessingInk" xmlns:wne="http://schemas.microsoft.com/office/word/2006/wordml" xmlns:wps="http://schemas.microsoft.com/office/word/2010/wordprocessingShape" mc:Ignorable="w14 w15 w16se w16cid w16 w16cex wp14">
+<w:numbering xmlns:wpc="http://schemas.microsoft.com/office/word/2010/wordprocessingCanvas" xmlns:cx="http://schemas.microsoft.com/office/drawing/2014/chartex" xmlns:cx1="http://schemas.microsoft.com/office/drawing/2015/9/8/chartex" xmlns:cx2="http://schemas.microsoft.com/office/drawing/2015/10/21/chartex" xmlns:cx3="http://schemas.microsoft.com/office/drawing/2016/5/9/chartex" xmlns:cx4="http://schemas.microsoft.com/office/drawing/2016/5/10/chartex" xmlns:cx5="http://schemas.microsoft.com/office/drawing/2016/5/11/chartex" xmlns:cx6="http://schemas.microsoft.com/office/drawing/2016/5/12/chartex" xmlns:cx7="http://schemas.microsoft.com/office/drawing/2016/5/13/chartex" xmlns:cx8="http://schemas.microsoft.com/office/drawing/2016/5/14/chartex" xmlns:mc="http://schemas.openxmlformats.org/markup-compatibility/2006" xmlns:aink="http://schemas.microsoft.com/office/drawing/2016/ink" xmlns:am3d="http://schemas.microsoft.com/office/drawing/2017/model3d" xmlns:o="urn:schemas-microsoft-com:office:office" xmlns:oel="http://schemas.microsoft.com/office/2019/extlst" xmlns:r="http://schemas.openxmlformats.org/officeDocument/2006/relationships" xmlns:m="http://schemas.openxmlformats.org/officeDocument/2006/math" xmlns:v="urn:schemas-microsoft-com:vml" xmlns:wp14="http://schemas.microsoft.com/office/word/2010/wordprocessingDrawing" xmlns:wp="http://schemas.openxmlformats.org/drawingml/2006/wordprocessingDrawing" xmlns:w10="urn:schemas-microsoft-com:office:word" xmlns:w="http://schemas.openxmlformats.org/wordprocessingml/2006/main" xmlns:w14="http://schemas.microsoft.com/office/word/2010/wordml" xmlns:w15="http://schemas.microsoft.com/office/word/2012/wordml" xmlns:w16cex="http://schemas.microsoft.com/office/word/2018/wordml/cex" xmlns:w16cid="http://schemas.microsoft.com/office/word/2016/wordml/cid" xmlns:w16="http://schemas.microsoft.com/office/word/2018/wordml" xmlns:w16sdtdh="http://schemas.microsoft.com/office/word/2020/wordml/sdtdatahash" xmlns:w16se="http://schemas.microsoft.com/office/word/2015/wordml/symex" xmlns:wpg="http://schemas.microsoft.com/office/word/2010/wordprocessingGroup" xmlns:wpi="http://schemas.microsoft.com/office/word/2010/wordprocessingInk" xmlns:wne="http://schemas.microsoft.com/office/word/2006/wordml" xmlns:wps="http://schemas.microsoft.com/office/word/2010/wordprocessingShape" mc:Ignorable="w14 w15 w16se w16cid w16 w16cex w16sdtdh wp14">
   <w:abstractNum w:abstractNumId="0" w15:restartNumberingAfterBreak="0">
     <w:nsid w:val="0F126839"/>
     <w:multiLevelType w:val="hybridMultilevel"/>
@@ -2899,29 +3105,29 @@
       </w:pPr>
     </w:lvl>
   </w:abstractNum>
-  <w:num w:numId="1">
+  <w:num w:numId="1" w16cid:durableId="151140521">
     <w:abstractNumId w:val="0"/>
   </w:num>
-  <w:num w:numId="2">
+  <w:num w:numId="2" w16cid:durableId="889532764">
     <w:abstractNumId w:val="5"/>
   </w:num>
-  <w:num w:numId="3">
+  <w:num w:numId="3" w16cid:durableId="257325093">
     <w:abstractNumId w:val="4"/>
   </w:num>
-  <w:num w:numId="4">
+  <w:num w:numId="4" w16cid:durableId="1346441314">
     <w:abstractNumId w:val="2"/>
   </w:num>
-  <w:num w:numId="5">
+  <w:num w:numId="5" w16cid:durableId="230239979">
     <w:abstractNumId w:val="1"/>
   </w:num>
-  <w:num w:numId="6">
+  <w:num w:numId="6" w16cid:durableId="880828448">
     <w:abstractNumId w:val="3"/>
   </w:num>
 </w:numbering>
 </file>
 
 <file path=word/styles.xml><?xml version="1.0" encoding="utf-8"?>
-<w:styles xmlns:mc="http://schemas.openxmlformats.org/markup-compatibility/2006" xmlns:r="http://schemas.openxmlformats.org/officeDocument/2006/relationships" xmlns:w="http://schemas.openxmlformats.org/wordprocessingml/2006/main" xmlns:w14="http://schemas.microsoft.com/office/word/2010/wordml" xmlns:w15="http://schemas.microsoft.com/office/word/2012/wordml" xmlns:w16cex="http://schemas.microsoft.com/office/word/2018/wordml/cex" xmlns:w16cid="http://schemas.microsoft.com/office/word/2016/wordml/cid" xmlns:w16="http://schemas.microsoft.com/office/word/2018/wordml" xmlns:w16se="http://schemas.microsoft.com/office/word/2015/wordml/symex" mc:Ignorable="w14 w15 w16se w16cid w16 w16cex">
+<w:styles xmlns:mc="http://schemas.openxmlformats.org/markup-compatibility/2006" xmlns:r="http://schemas.openxmlformats.org/officeDocument/2006/relationships" xmlns:w="http://schemas.openxmlformats.org/wordprocessingml/2006/main" xmlns:w14="http://schemas.microsoft.com/office/word/2010/wordml" xmlns:w15="http://schemas.microsoft.com/office/word/2012/wordml" xmlns:w16cex="http://schemas.microsoft.com/office/word/2018/wordml/cex" xmlns:w16cid="http://schemas.microsoft.com/office/word/2016/wordml/cid" xmlns:w16="http://schemas.microsoft.com/office/word/2018/wordml" xmlns:w16sdtdh="http://schemas.microsoft.com/office/word/2020/wordml/sdtdatahash" xmlns:w16se="http://schemas.microsoft.com/office/word/2015/wordml/symex" mc:Ignorable="w14 w15 w16se w16cid w16 w16cex w16sdtdh">
   <w:docDefaults>
     <w:rPrDefault>
       <w:rPr>
@@ -3043,6 +3249,7 @@
     <w:lsdException w:name="HTML Sample" w:semiHidden="1" w:unhideWhenUsed="1"/>
     <w:lsdException w:name="HTML Typewriter" w:semiHidden="1" w:unhideWhenUsed="1"/>
     <w:lsdException w:name="HTML Variable" w:semiHidden="1" w:unhideWhenUsed="1"/>
+    <w:lsdException w:name="Normal Table" w:semiHidden="1" w:unhideWhenUsed="1"/>
     <w:lsdException w:name="annotation subject" w:semiHidden="1" w:unhideWhenUsed="1"/>
     <w:lsdException w:name="No List" w:semiHidden="1" w:unhideWhenUsed="1"/>
     <w:lsdException w:name="Outline List 1" w:semiHidden="1" w:unhideWhenUsed="1"/>
@@ -3085,8 +3292,11 @@
     <w:lsdException w:name="Table Contemporary" w:semiHidden="1" w:unhideWhenUsed="1"/>
     <w:lsdException w:name="Table Elegant" w:semiHidden="1" w:unhideWhenUsed="1"/>
     <w:lsdException w:name="Table Professional" w:semiHidden="1" w:unhideWhenUsed="1"/>
+    <w:lsdException w:name="Table Subtle 1" w:semiHidden="1" w:unhideWhenUsed="1"/>
     <w:lsdException w:name="Table Subtle 2" w:semiHidden="1" w:unhideWhenUsed="1"/>
     <w:lsdException w:name="Table Web 1" w:semiHidden="1" w:unhideWhenUsed="1"/>
+    <w:lsdException w:name="Table Web 2" w:semiHidden="1" w:unhideWhenUsed="1"/>
+    <w:lsdException w:name="Table Web 3" w:semiHidden="1" w:unhideWhenUsed="1"/>
     <w:lsdException w:name="Balloon Text" w:semiHidden="1" w:unhideWhenUsed="1"/>
     <w:lsdException w:name="Table Grid" w:uiPriority="39"/>
     <w:lsdException w:name="Table Theme" w:semiHidden="1" w:unhideWhenUsed="1"/>
@@ -3311,16 +3521,16 @@
     <w:lsdException w:name="Unresolved Mention" w:semiHidden="1" w:unhideWhenUsed="1"/>
     <w:lsdException w:name="Smart Link" w:semiHidden="1" w:unhideWhenUsed="1"/>
   </w:latentStyles>
-  <w:style w:type="paragraph" w:default="1" w:styleId="Normal">
+  <w:style w:type="paragraph" w:default="1" w:styleId="Standard">
     <w:name w:val="Normal"/>
     <w:qFormat/>
     <w:rsid w:val="004D2959"/>
   </w:style>
-  <w:style w:type="paragraph" w:styleId="Heading1">
+  <w:style w:type="paragraph" w:styleId="berschrift1">
     <w:name w:val="heading 1"/>
-    <w:basedOn w:val="Normal"/>
-    <w:next w:val="Normal"/>
-    <w:link w:val="Heading1Char"/>
+    <w:basedOn w:val="Standard"/>
+    <w:next w:val="Standard"/>
+    <w:link w:val="berschrift1Zchn"/>
     <w:uiPriority w:val="9"/>
     <w:qFormat/>
     <w:rsid w:val="001A015E"/>
@@ -3337,11 +3547,11 @@
       <w:szCs w:val="32"/>
     </w:rPr>
   </w:style>
-  <w:style w:type="paragraph" w:styleId="Heading2">
+  <w:style w:type="paragraph" w:styleId="berschrift2">
     <w:name w:val="heading 2"/>
-    <w:basedOn w:val="Normal"/>
-    <w:next w:val="Normal"/>
-    <w:link w:val="Heading2Char"/>
+    <w:basedOn w:val="Standard"/>
+    <w:next w:val="Standard"/>
+    <w:link w:val="berschrift2Zchn"/>
     <w:uiPriority w:val="9"/>
     <w:unhideWhenUsed/>
     <w:qFormat/>
@@ -3359,13 +3569,13 @@
       <w:szCs w:val="26"/>
     </w:rPr>
   </w:style>
-  <w:style w:type="character" w:default="1" w:styleId="DefaultParagraphFont">
+  <w:style w:type="character" w:default="1" w:styleId="Absatz-Standardschriftart">
     <w:name w:val="Default Paragraph Font"/>
     <w:uiPriority w:val="1"/>
     <w:semiHidden/>
     <w:unhideWhenUsed/>
   </w:style>
-  <w:style w:type="table" w:default="1" w:styleId="TableNormal">
+  <w:style w:type="table" w:default="1" w:styleId="NormaleTabelle">
     <w:name w:val="Normal Table"/>
     <w:uiPriority w:val="99"/>
     <w:semiHidden/>
@@ -3380,16 +3590,16 @@
       </w:tblCellMar>
     </w:tblPr>
   </w:style>
-  <w:style w:type="numbering" w:default="1" w:styleId="NoList">
+  <w:style w:type="numbering" w:default="1" w:styleId="KeineListe">
     <w:name w:val="No List"/>
     <w:uiPriority w:val="99"/>
     <w:semiHidden/>
     <w:unhideWhenUsed/>
   </w:style>
-  <w:style w:type="character" w:customStyle="1" w:styleId="Heading1Char">
-    <w:name w:val="Heading 1 Char"/>
-    <w:basedOn w:val="DefaultParagraphFont"/>
-    <w:link w:val="Heading1"/>
+  <w:style w:type="character" w:customStyle="1" w:styleId="berschrift1Zchn">
+    <w:name w:val="Überschrift 1 Zchn"/>
+    <w:basedOn w:val="Absatz-Standardschriftart"/>
+    <w:link w:val="berschrift1"/>
     <w:uiPriority w:val="9"/>
     <w:rsid w:val="001A015E"/>
     <w:rPr>
@@ -3399,10 +3609,10 @@
       <w:szCs w:val="32"/>
     </w:rPr>
   </w:style>
-  <w:style w:type="character" w:customStyle="1" w:styleId="Heading2Char">
-    <w:name w:val="Heading 2 Char"/>
-    <w:basedOn w:val="DefaultParagraphFont"/>
-    <w:link w:val="Heading2"/>
+  <w:style w:type="character" w:customStyle="1" w:styleId="berschrift2Zchn">
+    <w:name w:val="Überschrift 2 Zchn"/>
+    <w:basedOn w:val="Absatz-Standardschriftart"/>
+    <w:link w:val="berschrift2"/>
     <w:uiPriority w:val="9"/>
     <w:rsid w:val="001A015E"/>
     <w:rPr>
@@ -3412,10 +3622,10 @@
       <w:szCs w:val="26"/>
     </w:rPr>
   </w:style>
-  <w:style w:type="paragraph" w:styleId="Header">
+  <w:style w:type="paragraph" w:styleId="Kopfzeile">
     <w:name w:val="header"/>
-    <w:basedOn w:val="Normal"/>
-    <w:link w:val="HeaderChar"/>
+    <w:basedOn w:val="Standard"/>
+    <w:link w:val="KopfzeileZchn"/>
     <w:uiPriority w:val="99"/>
     <w:unhideWhenUsed/>
     <w:rsid w:val="009B1036"/>
@@ -3427,17 +3637,17 @@
       <w:spacing w:after="0" w:line="240" w:lineRule="auto"/>
     </w:pPr>
   </w:style>
-  <w:style w:type="character" w:customStyle="1" w:styleId="HeaderChar">
-    <w:name w:val="Header Char"/>
-    <w:basedOn w:val="DefaultParagraphFont"/>
-    <w:link w:val="Header"/>
+  <w:style w:type="character" w:customStyle="1" w:styleId="KopfzeileZchn">
+    <w:name w:val="Kopfzeile Zchn"/>
+    <w:basedOn w:val="Absatz-Standardschriftart"/>
+    <w:link w:val="Kopfzeile"/>
     <w:uiPriority w:val="99"/>
     <w:rsid w:val="009B1036"/>
   </w:style>
-  <w:style w:type="paragraph" w:styleId="Footer">
+  <w:style w:type="paragraph" w:styleId="Fuzeile">
     <w:name w:val="footer"/>
-    <w:basedOn w:val="Normal"/>
-    <w:link w:val="FooterChar"/>
+    <w:basedOn w:val="Standard"/>
+    <w:link w:val="FuzeileZchn"/>
     <w:uiPriority w:val="99"/>
     <w:unhideWhenUsed/>
     <w:rsid w:val="009B1036"/>
@@ -3449,16 +3659,16 @@
       <w:spacing w:after="0" w:line="240" w:lineRule="auto"/>
     </w:pPr>
   </w:style>
-  <w:style w:type="character" w:customStyle="1" w:styleId="FooterChar">
-    <w:name w:val="Footer Char"/>
-    <w:basedOn w:val="DefaultParagraphFont"/>
-    <w:link w:val="Footer"/>
+  <w:style w:type="character" w:customStyle="1" w:styleId="FuzeileZchn">
+    <w:name w:val="Fußzeile Zchn"/>
+    <w:basedOn w:val="Absatz-Standardschriftart"/>
+    <w:link w:val="Fuzeile"/>
     <w:uiPriority w:val="99"/>
     <w:rsid w:val="009B1036"/>
   </w:style>
-  <w:style w:type="paragraph" w:styleId="ListParagraph">
+  <w:style w:type="paragraph" w:styleId="Listenabsatz">
     <w:name w:val="List Paragraph"/>
-    <w:basedOn w:val="Normal"/>
+    <w:basedOn w:val="Standard"/>
     <w:uiPriority w:val="34"/>
     <w:qFormat/>
     <w:rsid w:val="00521F83"/>

</xml_diff>